<commit_message>
b +d auch, ka ob richtig
</commit_message>
<xml_diff>
--- a/02_HA_Bearbeitet.docx
+++ b/02_HA_Bearbeitet.docx
@@ -4,12 +4,41 @@
   <w:body>
     <w:p>
       <w:pPr>
+        <w:pStyle w:val="Berschrift1"/>
+        <w:numPr>
+          <w:ilvl w:val="0"/>
+          <w:numId w:val="1"/>
+        </w:numPr>
+        <w:spacing w:before="240" w:after="120"/>
+        <w:rPr/>
+      </w:pPr>
+      <w:r>
+        <w:rPr/>
+        <w:t>Automaten und Formale Sprachen</w:t>
+      </w:r>
+    </w:p>
+    <w:p>
+      <w:pPr>
+        <w:pStyle w:val="Berschrift2"/>
+        <w:numPr>
+          <w:ilvl w:val="1"/>
+          <w:numId w:val="1"/>
+        </w:numPr>
+        <w:rPr/>
+      </w:pPr>
+      <w:r>
+        <w:rPr/>
+        <w:t>Hausaufgabe 2</w:t>
+      </w:r>
+    </w:p>
+    <w:p>
+      <w:pPr>
         <w:pStyle w:val="Normal"/>
         <w:rPr/>
       </w:pPr>
       <w:r>
         <w:rPr/>
-        <w:t>Automaten und Formale Sprachen</w:t>
+        <w:t xml:space="preserve"> </w:t>
       </w:r>
     </w:p>
     <w:p>
@@ -19,7 +48,34 @@
       </w:pPr>
       <w:r>
         <w:rPr/>
-        <w:t>Hausaufgabe 2</w:t>
+      </w:r>
+    </w:p>
+    <w:p>
+      <w:pPr>
+        <w:pStyle w:val="Berschrift3"/>
+        <w:numPr>
+          <w:ilvl w:val="2"/>
+          <w:numId w:val="1"/>
+        </w:numPr>
+        <w:rPr/>
+      </w:pPr>
+      <w:r>
+        <w:rPr/>
+        <w:t>A)</w:t>
+      </w:r>
+    </w:p>
+    <w:p>
+      <w:pPr>
+        <w:pStyle w:val="Berschrift4"/>
+        <w:numPr>
+          <w:ilvl w:val="3"/>
+          <w:numId w:val="1"/>
+        </w:numPr>
+        <w:rPr/>
+      </w:pPr>
+      <w:r>
+        <w:rPr/>
+        <w:t>1.</w:t>
       </w:r>
     </w:p>
     <w:p>
@@ -29,7 +85,7 @@
       </w:pPr>
       <w:r>
         <w:rPr/>
-        <w:t xml:space="preserve"> </w:t>
+        <w:t>a. erkennt baab nicht</w:t>
       </w:r>
     </w:p>
     <w:p>
@@ -39,6 +95,7 @@
       </w:pPr>
       <w:r>
         <w:rPr/>
+        <w:t>b. erkennt baab nicht</w:t>
       </w:r>
     </w:p>
     <w:p>
@@ -48,7 +105,7 @@
       </w:pPr>
       <w:r>
         <w:rPr/>
-        <w:t>A)</w:t>
+        <w:t>c. beinhaltet caabc</w:t>
       </w:r>
     </w:p>
     <w:p>
@@ -58,11 +115,35 @@
       </w:pPr>
       <w:r>
         <w:rPr/>
+        <w:t>d. korrekt</w:t>
       </w:r>
     </w:p>
     <w:p>
       <w:pPr>
         <w:pStyle w:val="Normal"/>
+        <w:rPr/>
+      </w:pPr>
+      <w:r>
+        <w:rPr/>
+        <w:t>c. selbe Menge wie d.</w:t>
+      </w:r>
+    </w:p>
+    <w:p>
+      <w:pPr>
+        <w:pStyle w:val="Normal"/>
+        <w:rPr/>
+      </w:pPr>
+      <w:r>
+        <w:rPr/>
+      </w:r>
+    </w:p>
+    <w:p>
+      <w:pPr>
+        <w:pStyle w:val="Berschrift4"/>
+        <w:numPr>
+          <w:ilvl w:val="3"/>
+          <w:numId w:val="1"/>
+        </w:numPr>
         <w:rPr/>
       </w:pPr>
       <w:r>
@@ -654,7 +735,11 @@
     </w:p>
     <w:p>
       <w:pPr>
-        <w:pStyle w:val="Normal"/>
+        <w:pStyle w:val="Berschrift4"/>
+        <w:numPr>
+          <w:ilvl w:val="3"/>
+          <w:numId w:val="1"/>
+        </w:numPr>
         <w:rPr/>
       </w:pPr>
       <w:r>
@@ -1153,12 +1238,3089 @@
     </w:p>
     <w:p>
       <w:pPr>
+        <w:pStyle w:val="Berschrift3"/>
+        <w:numPr>
+          <w:ilvl w:val="2"/>
+          <w:numId w:val="1"/>
+        </w:numPr>
+        <w:rPr/>
+      </w:pPr>
+      <w:r>
+        <w:rPr/>
+        <w:t>B)</w:t>
+      </w:r>
+    </w:p>
+    <w:p>
+      <w:pPr>
+        <w:pStyle w:val="Berschrift4"/>
+        <w:numPr>
+          <w:ilvl w:val="3"/>
+          <w:numId w:val="1"/>
+        </w:numPr>
+        <w:rPr/>
+      </w:pPr>
+      <w:r>
+        <w:rPr/>
+        <w:t xml:space="preserve">1. </w:t>
+      </w:r>
+    </w:p>
+    <w:p>
+      <w:pPr>
+        <w:pStyle w:val="Textkrper"/>
+        <w:rPr/>
+      </w:pPr>
+      <w:r>
+        <w:rPr/>
+      </w:r>
+      <m:oMath xmlns:m="http://schemas.openxmlformats.org/officeDocument/2006/math">
+        <m:eqArr>
+          <m:e>
+            <m:r>
+              <w:rPr>
+                <w:rFonts w:ascii="Cambria Math" w:hAnsi="Cambria Math"/>
+              </w:rPr>
+              <m:t xml:space="preserve">1.</m:t>
+            </m:r>
+          </m:e>
+          <m:e>
+            <m:acc>
+              <m:accPr>
+                <m:chr m:val="^"/>
+              </m:accPr>
+              <m:e>
+                <m:r>
+                  <w:rPr>
+                    <w:rFonts w:ascii="Cambria Math" w:hAnsi="Cambria Math"/>
+                  </w:rPr>
+                  <m:t xml:space="preserve">δ</m:t>
+                </m:r>
+              </m:e>
+            </m:acc>
+            <m:d>
+              <m:dPr>
+                <m:begChr m:val="("/>
+                <m:endChr m:val=")"/>
+              </m:dPr>
+              <m:e>
+                <m:r>
+                  <w:rPr>
+                    <w:rFonts w:ascii="Cambria Math" w:hAnsi="Cambria Math"/>
+                  </w:rPr>
+                  <m:t xml:space="preserve">q</m:t>
+                </m:r>
+                <m:r>
+                  <w:rPr>
+                    <w:rFonts w:ascii="Cambria Math" w:hAnsi="Cambria Math"/>
+                  </w:rPr>
+                  <m:t xml:space="preserve">0,</m:t>
+                </m:r>
+                <m:r>
+                  <w:rPr>
+                    <w:rFonts w:ascii="Cambria Math" w:hAnsi="Cambria Math"/>
+                  </w:rPr>
+                  <m:t xml:space="preserve">1</m:t>
+                </m:r>
+              </m:e>
+            </m:d>
+            <m:r>
+              <w:rPr>
+                <w:rFonts w:ascii="Cambria Math" w:hAnsi="Cambria Math"/>
+              </w:rPr>
+              <m:t xml:space="preserve">=</m:t>
+            </m:r>
+            <m:r>
+              <w:rPr>
+                <w:rFonts w:ascii="Cambria Math" w:hAnsi="Cambria Math"/>
+              </w:rPr>
+              <m:t xml:space="preserve">q</m:t>
+            </m:r>
+            <m:r>
+              <w:rPr>
+                <w:rFonts w:ascii="Cambria Math" w:hAnsi="Cambria Math"/>
+              </w:rPr>
+              <m:t xml:space="preserve">1</m:t>
+            </m:r>
+          </m:e>
+          <m:e>
+            <m:d>
+              <m:dPr>
+                <m:begChr m:val="("/>
+                <m:endChr m:val=")"/>
+              </m:dPr>
+              <m:e>
+                <m:r>
+                  <w:rPr>
+                    <w:rFonts w:ascii="Cambria Math" w:hAnsi="Cambria Math"/>
+                  </w:rPr>
+                  <m:t xml:space="preserve">q</m:t>
+                </m:r>
+                <m:r>
+                  <w:rPr>
+                    <w:rFonts w:ascii="Cambria Math" w:hAnsi="Cambria Math"/>
+                  </w:rPr>
+                  <m:t xml:space="preserve">0,</m:t>
+                </m:r>
+                <m:r>
+                  <w:rPr>
+                    <w:rFonts w:ascii="Cambria Math" w:hAnsi="Cambria Math"/>
+                  </w:rPr>
+                  <m:t xml:space="preserve">1</m:t>
+                </m:r>
+              </m:e>
+            </m:d>
+            <m:r>
+              <w:rPr>
+                <w:rFonts w:ascii="Cambria Math" w:hAnsi="Cambria Math"/>
+              </w:rPr>
+              <m:t xml:space="preserve">→</m:t>
+            </m:r>
+            <m:r>
+              <w:rPr>
+                <w:rFonts w:ascii="Cambria Math" w:hAnsi="Cambria Math"/>
+              </w:rPr>
+              <m:t xml:space="preserve">∗</m:t>
+            </m:r>
+            <m:d>
+              <m:dPr>
+                <m:begChr m:val="("/>
+                <m:endChr m:val=")"/>
+              </m:dPr>
+              <m:e>
+                <m:r>
+                  <w:rPr>
+                    <w:rFonts w:ascii="Cambria Math" w:hAnsi="Cambria Math"/>
+                  </w:rPr>
+                  <m:t xml:space="preserve">q</m:t>
+                </m:r>
+                <m:r>
+                  <w:rPr>
+                    <w:rFonts w:ascii="Cambria Math" w:hAnsi="Cambria Math"/>
+                  </w:rPr>
+                  <m:t xml:space="preserve">1,</m:t>
+                </m:r>
+                <m:r>
+                  <w:rPr>
+                    <w:rFonts w:ascii="Cambria Math" w:hAnsi="Cambria Math"/>
+                  </w:rPr>
+                  <m:t xml:space="preserve">ϵ</m:t>
+                </m:r>
+              </m:e>
+            </m:d>
+          </m:e>
+          <m:e>
+            <m:r>
+              <w:rPr>
+                <w:rFonts w:ascii="Cambria Math" w:hAnsi="Cambria Math"/>
+              </w:rPr>
+              <m:t xml:space="preserve">2.</m:t>
+            </m:r>
+          </m:e>
+          <m:e>
+            <m:acc>
+              <m:accPr>
+                <m:chr m:val="^"/>
+              </m:accPr>
+              <m:e>
+                <m:r>
+                  <w:rPr>
+                    <w:rFonts w:ascii="Cambria Math" w:hAnsi="Cambria Math"/>
+                  </w:rPr>
+                  <m:t xml:space="preserve">δ</m:t>
+                </m:r>
+              </m:e>
+            </m:acc>
+            <m:d>
+              <m:dPr>
+                <m:begChr m:val="("/>
+                <m:endChr m:val=")"/>
+              </m:dPr>
+              <m:e>
+                <m:r>
+                  <w:rPr>
+                    <w:rFonts w:ascii="Cambria Math" w:hAnsi="Cambria Math"/>
+                  </w:rPr>
+                  <m:t xml:space="preserve">q</m:t>
+                </m:r>
+                <m:r>
+                  <w:rPr>
+                    <w:rFonts w:ascii="Cambria Math" w:hAnsi="Cambria Math"/>
+                  </w:rPr>
+                  <m:t xml:space="preserve">0,</m:t>
+                </m:r>
+                <m:r>
+                  <w:rPr>
+                    <w:rFonts w:ascii="Cambria Math" w:hAnsi="Cambria Math"/>
+                  </w:rPr>
+                  <m:t xml:space="preserve">2</m:t>
+                </m:r>
+              </m:e>
+            </m:d>
+            <m:r>
+              <w:rPr>
+                <w:rFonts w:ascii="Cambria Math" w:hAnsi="Cambria Math"/>
+              </w:rPr>
+              <m:t xml:space="preserve">=</m:t>
+            </m:r>
+            <m:r>
+              <w:rPr>
+                <w:rFonts w:ascii="Cambria Math" w:hAnsi="Cambria Math"/>
+              </w:rPr>
+              <m:t xml:space="preserve">q</m:t>
+            </m:r>
+            <m:r>
+              <w:rPr>
+                <w:rFonts w:ascii="Cambria Math" w:hAnsi="Cambria Math"/>
+              </w:rPr>
+              <m:t xml:space="preserve">2</m:t>
+            </m:r>
+          </m:e>
+          <m:e>
+            <m:d>
+              <m:dPr>
+                <m:begChr m:val="("/>
+                <m:endChr m:val=")"/>
+              </m:dPr>
+              <m:e>
+                <m:r>
+                  <w:rPr>
+                    <w:rFonts w:ascii="Cambria Math" w:hAnsi="Cambria Math"/>
+                  </w:rPr>
+                  <m:t xml:space="preserve">q</m:t>
+                </m:r>
+                <m:r>
+                  <w:rPr>
+                    <w:rFonts w:ascii="Cambria Math" w:hAnsi="Cambria Math"/>
+                  </w:rPr>
+                  <m:t xml:space="preserve">0,</m:t>
+                </m:r>
+                <m:r>
+                  <w:rPr>
+                    <w:rFonts w:ascii="Cambria Math" w:hAnsi="Cambria Math"/>
+                  </w:rPr>
+                  <m:t xml:space="preserve">2</m:t>
+                </m:r>
+              </m:e>
+            </m:d>
+            <m:r>
+              <w:rPr>
+                <w:rFonts w:ascii="Cambria Math" w:hAnsi="Cambria Math"/>
+              </w:rPr>
+              <m:t xml:space="preserve">→</m:t>
+            </m:r>
+            <m:r>
+              <w:rPr>
+                <w:rFonts w:ascii="Cambria Math" w:hAnsi="Cambria Math"/>
+              </w:rPr>
+              <m:t xml:space="preserve">∗</m:t>
+            </m:r>
+            <m:d>
+              <m:dPr>
+                <m:begChr m:val="("/>
+                <m:endChr m:val=")"/>
+              </m:dPr>
+              <m:e>
+                <m:r>
+                  <w:rPr>
+                    <w:rFonts w:ascii="Cambria Math" w:hAnsi="Cambria Math"/>
+                  </w:rPr>
+                  <m:t xml:space="preserve">q</m:t>
+                </m:r>
+                <m:r>
+                  <w:rPr>
+                    <w:rFonts w:ascii="Cambria Math" w:hAnsi="Cambria Math"/>
+                  </w:rPr>
+                  <m:t xml:space="preserve">2,</m:t>
+                </m:r>
+                <m:r>
+                  <w:rPr>
+                    <w:rFonts w:ascii="Cambria Math" w:hAnsi="Cambria Math"/>
+                  </w:rPr>
+                  <m:t xml:space="preserve">ϵ</m:t>
+                </m:r>
+              </m:e>
+            </m:d>
+          </m:e>
+          <m:e>
+            <m:r>
+              <w:rPr>
+                <w:rFonts w:ascii="Cambria Math" w:hAnsi="Cambria Math"/>
+              </w:rPr>
+              <m:t xml:space="preserve">2.</m:t>
+            </m:r>
+          </m:e>
+          <m:e>
+            <m:acc>
+              <m:accPr>
+                <m:chr m:val="^"/>
+              </m:accPr>
+              <m:e>
+                <m:r>
+                  <w:rPr>
+                    <w:rFonts w:ascii="Cambria Math" w:hAnsi="Cambria Math"/>
+                  </w:rPr>
+                  <m:t xml:space="preserve">δ</m:t>
+                </m:r>
+              </m:e>
+            </m:acc>
+            <m:d>
+              <m:dPr>
+                <m:begChr m:val="("/>
+                <m:endChr m:val=")"/>
+              </m:dPr>
+              <m:e>
+                <m:r>
+                  <w:rPr>
+                    <w:rFonts w:ascii="Cambria Math" w:hAnsi="Cambria Math"/>
+                  </w:rPr>
+                  <m:t xml:space="preserve">q</m:t>
+                </m:r>
+                <m:r>
+                  <w:rPr>
+                    <w:rFonts w:ascii="Cambria Math" w:hAnsi="Cambria Math"/>
+                  </w:rPr>
+                  <m:t xml:space="preserve">0,</m:t>
+                </m:r>
+                <m:r>
+                  <w:rPr>
+                    <w:rFonts w:ascii="Cambria Math" w:hAnsi="Cambria Math"/>
+                  </w:rPr>
+                  <m:t xml:space="preserve">3</m:t>
+                </m:r>
+              </m:e>
+            </m:d>
+            <m:r>
+              <w:rPr>
+                <w:rFonts w:ascii="Cambria Math" w:hAnsi="Cambria Math"/>
+              </w:rPr>
+              <m:t xml:space="preserve">=</m:t>
+            </m:r>
+            <m:r>
+              <w:rPr>
+                <w:rFonts w:ascii="Cambria Math" w:hAnsi="Cambria Math"/>
+              </w:rPr>
+              <m:t xml:space="preserve">q</m:t>
+            </m:r>
+            <m:r>
+              <w:rPr>
+                <w:rFonts w:ascii="Cambria Math" w:hAnsi="Cambria Math"/>
+              </w:rPr>
+              <m:t xml:space="preserve">3</m:t>
+            </m:r>
+          </m:e>
+          <m:e>
+            <m:d>
+              <m:dPr>
+                <m:begChr m:val="("/>
+                <m:endChr m:val=")"/>
+              </m:dPr>
+              <m:e>
+                <m:r>
+                  <w:rPr>
+                    <w:rFonts w:ascii="Cambria Math" w:hAnsi="Cambria Math"/>
+                  </w:rPr>
+                  <m:t xml:space="preserve">q</m:t>
+                </m:r>
+                <m:r>
+                  <w:rPr>
+                    <w:rFonts w:ascii="Cambria Math" w:hAnsi="Cambria Math"/>
+                  </w:rPr>
+                  <m:t xml:space="preserve">0,</m:t>
+                </m:r>
+                <m:r>
+                  <w:rPr>
+                    <w:rFonts w:ascii="Cambria Math" w:hAnsi="Cambria Math"/>
+                  </w:rPr>
+                  <m:t xml:space="preserve">3</m:t>
+                </m:r>
+              </m:e>
+            </m:d>
+            <m:r>
+              <w:rPr>
+                <w:rFonts w:ascii="Cambria Math" w:hAnsi="Cambria Math"/>
+              </w:rPr>
+              <m:t xml:space="preserve">→</m:t>
+            </m:r>
+            <m:r>
+              <w:rPr>
+                <w:rFonts w:ascii="Cambria Math" w:hAnsi="Cambria Math"/>
+              </w:rPr>
+              <m:t xml:space="preserve">∗</m:t>
+            </m:r>
+            <m:d>
+              <m:dPr>
+                <m:begChr m:val="("/>
+                <m:endChr m:val=")"/>
+              </m:dPr>
+              <m:e>
+                <m:r>
+                  <w:rPr>
+                    <w:rFonts w:ascii="Cambria Math" w:hAnsi="Cambria Math"/>
+                  </w:rPr>
+                  <m:t xml:space="preserve">q</m:t>
+                </m:r>
+                <m:r>
+                  <w:rPr>
+                    <w:rFonts w:ascii="Cambria Math" w:hAnsi="Cambria Math"/>
+                  </w:rPr>
+                  <m:t xml:space="preserve">3,</m:t>
+                </m:r>
+                <m:r>
+                  <w:rPr>
+                    <w:rFonts w:ascii="Cambria Math" w:hAnsi="Cambria Math"/>
+                  </w:rPr>
+                  <m:t xml:space="preserve">ϵ</m:t>
+                </m:r>
+              </m:e>
+            </m:d>
+          </m:e>
+          <m:e/>
+        </m:eqArr>
+      </m:oMath>
+    </w:p>
+    <w:p>
+      <w:pPr>
+        <w:pStyle w:val="Berschrift4"/>
+        <w:numPr>
+          <w:ilvl w:val="3"/>
+          <w:numId w:val="1"/>
+        </w:numPr>
+        <w:rPr/>
+      </w:pPr>
+      <w:r>
+        <w:rPr/>
+        <w:t>2.</w:t>
+      </w:r>
+    </w:p>
+    <w:p>
+      <w:pPr>
+        <w:pStyle w:val="Textkrper"/>
+        <w:rPr/>
+      </w:pPr>
+      <w:r>
+        <w:rPr/>
+        <w:t>Die Übergangsfunktion liefert den Zustand oder die Zustandsmenge, nach der von w erreicht wird. Die Folgekonfiguration liefert ebenfalls  den Zustand oder die Zustandsmenge, inklusive des leeren Wortes. Auf einen Automaten bezogen heißt das beide dasselbe Ergebnis liefern. Also muss immer Erweiterte Übergangsfunktion = Folgekonfiguration</w:t>
+      </w:r>
+    </w:p>
+    <w:p>
+      <w:pPr>
+        <w:pStyle w:val="Berschrift4"/>
+        <w:numPr>
+          <w:ilvl w:val="3"/>
+          <w:numId w:val="1"/>
+        </w:numPr>
+        <w:rPr/>
+      </w:pPr>
+      <w:r>
+        <w:rPr/>
+        <w:t>3.</w:t>
+      </w:r>
+    </w:p>
+    <w:p>
+      <w:pPr>
+        <w:pStyle w:val="Textkrper"/>
+        <w:rPr/>
+      </w:pPr>
+      <w:r>
+        <w:rPr/>
+        <w:t>Induktionsanfang:</w:t>
+      </w:r>
+    </w:p>
+    <w:p>
+      <w:pPr>
+        <w:pStyle w:val="Textkrper"/>
+        <w:rPr/>
+      </w:pPr>
+      <w:r>
+        <w:rPr/>
+      </w:r>
+      <m:oMath xmlns:m="http://schemas.openxmlformats.org/officeDocument/2006/math">
+        <m:eqArr>
+          <m:e>
+            <m:d>
+              <m:dPr>
+                <m:begChr m:val="|"/>
+                <m:endChr m:val="|"/>
+              </m:dPr>
+              <m:e>
+                <m:r>
+                  <w:rPr>
+                    <w:rFonts w:ascii="Cambria Math" w:hAnsi="Cambria Math"/>
+                  </w:rPr>
+                  <m:t xml:space="preserve">w</m:t>
+                </m:r>
+              </m:e>
+            </m:d>
+            <m:r>
+              <w:rPr>
+                <w:rFonts w:ascii="Cambria Math" w:hAnsi="Cambria Math"/>
+              </w:rPr>
+              <m:t xml:space="preserve">=</m:t>
+            </m:r>
+            <m:r>
+              <w:rPr>
+                <w:rFonts w:ascii="Cambria Math" w:hAnsi="Cambria Math"/>
+              </w:rPr>
+              <m:t xml:space="preserve">0</m:t>
+            </m:r>
+          </m:e>
+          <m:e>
+            <m:r>
+              <w:rPr>
+                <w:rFonts w:ascii="Cambria Math" w:hAnsi="Cambria Math"/>
+              </w:rPr>
+              <m:t xml:space="preserve">w</m:t>
+            </m:r>
+            <m:r>
+              <w:rPr>
+                <w:rFonts w:ascii="Cambria Math" w:hAnsi="Cambria Math"/>
+              </w:rPr>
+              <m:t xml:space="preserve">=</m:t>
+            </m:r>
+            <m:r>
+              <w:rPr>
+                <w:rFonts w:ascii="Cambria Math" w:hAnsi="Cambria Math"/>
+              </w:rPr>
+              <m:t xml:space="preserve">ϵ</m:t>
+            </m:r>
+          </m:e>
+          <m:e>
+            <m:d>
+              <m:dPr>
+                <m:begChr m:val="("/>
+                <m:endChr m:val=")"/>
+              </m:dPr>
+              <m:e>
+                <m:r>
+                  <w:rPr>
+                    <w:rFonts w:ascii="Cambria Math" w:hAnsi="Cambria Math"/>
+                  </w:rPr>
+                  <m:t xml:space="preserve">q</m:t>
+                </m:r>
+                <m:r>
+                  <w:rPr>
+                    <w:rFonts w:ascii="Cambria Math" w:hAnsi="Cambria Math"/>
+                  </w:rPr>
+                  <m:t xml:space="preserve">0,</m:t>
+                </m:r>
+                <m:r>
+                  <w:rPr>
+                    <w:rFonts w:ascii="Cambria Math" w:hAnsi="Cambria Math"/>
+                  </w:rPr>
+                  <m:t xml:space="preserve">ϵ</m:t>
+                </m:r>
+              </m:e>
+            </m:d>
+            <m:r>
+              <w:rPr>
+                <w:rFonts w:ascii="Cambria Math" w:hAnsi="Cambria Math"/>
+              </w:rPr>
+              <m:t xml:space="preserve">=</m:t>
+            </m:r>
+            <m:r>
+              <w:rPr>
+                <w:rFonts w:ascii="Cambria Math" w:hAnsi="Cambria Math"/>
+              </w:rPr>
+              <m:t xml:space="preserve">q</m:t>
+            </m:r>
+            <m:r>
+              <w:rPr>
+                <w:rFonts w:ascii="Cambria Math" w:hAnsi="Cambria Math"/>
+              </w:rPr>
+              <m:t xml:space="preserve">0</m:t>
+            </m:r>
+          </m:e>
+          <m:e>
+            <m:d>
+              <m:dPr>
+                <m:begChr m:val="("/>
+                <m:endChr m:val=")"/>
+              </m:dPr>
+              <m:e>
+                <m:acc>
+                  <m:accPr>
+                    <m:chr m:val="^"/>
+                  </m:accPr>
+                  <m:e>
+                    <m:r>
+                      <w:rPr>
+                        <w:rFonts w:ascii="Cambria Math" w:hAnsi="Cambria Math"/>
+                      </w:rPr>
+                      <m:t xml:space="preserve">δ</m:t>
+                    </m:r>
+                  </m:e>
+                </m:acc>
+                <m:d>
+                  <m:dPr>
+                    <m:begChr m:val="("/>
+                    <m:endChr m:val=")"/>
+                  </m:dPr>
+                  <m:e>
+                    <m:r>
+                      <w:rPr>
+                        <w:rFonts w:ascii="Cambria Math" w:hAnsi="Cambria Math"/>
+                      </w:rPr>
+                      <m:t xml:space="preserve">q</m:t>
+                    </m:r>
+                    <m:r>
+                      <w:rPr>
+                        <w:rFonts w:ascii="Cambria Math" w:hAnsi="Cambria Math"/>
+                      </w:rPr>
+                      <m:t xml:space="preserve">0,</m:t>
+                    </m:r>
+                    <m:r>
+                      <w:rPr>
+                        <w:rFonts w:ascii="Cambria Math" w:hAnsi="Cambria Math"/>
+                      </w:rPr>
+                      <m:t xml:space="preserve">ϵ</m:t>
+                    </m:r>
+                  </m:e>
+                </m:d>
+                <m:r>
+                  <w:rPr>
+                    <w:rFonts w:ascii="Cambria Math" w:hAnsi="Cambria Math"/>
+                  </w:rPr>
+                  <m:t xml:space="preserve">,</m:t>
+                </m:r>
+                <m:r>
+                  <w:rPr>
+                    <w:rFonts w:ascii="Cambria Math" w:hAnsi="Cambria Math"/>
+                  </w:rPr>
+                  <m:t xml:space="preserve">ϵ</m:t>
+                </m:r>
+              </m:e>
+            </m:d>
+            <m:r>
+              <w:rPr>
+                <w:rFonts w:ascii="Cambria Math" w:hAnsi="Cambria Math"/>
+              </w:rPr>
+              <m:t xml:space="preserve">=</m:t>
+            </m:r>
+            <m:r>
+              <w:rPr>
+                <w:rFonts w:ascii="Cambria Math" w:hAnsi="Cambria Math"/>
+              </w:rPr>
+              <m:t xml:space="preserve">q</m:t>
+            </m:r>
+            <m:r>
+              <w:rPr>
+                <w:rFonts w:ascii="Cambria Math" w:hAnsi="Cambria Math"/>
+              </w:rPr>
+              <m:t xml:space="preserve">0</m:t>
+            </m:r>
+          </m:e>
+          <m:e>
+            <m:d>
+              <m:dPr>
+                <m:begChr m:val="("/>
+                <m:endChr m:val=")"/>
+              </m:dPr>
+              <m:e>
+                <m:r>
+                  <w:rPr>
+                    <w:rFonts w:ascii="Cambria Math" w:hAnsi="Cambria Math"/>
+                  </w:rPr>
+                  <m:t xml:space="preserve">q</m:t>
+                </m:r>
+                <m:r>
+                  <w:rPr>
+                    <w:rFonts w:ascii="Cambria Math" w:hAnsi="Cambria Math"/>
+                  </w:rPr>
+                  <m:t xml:space="preserve">0,</m:t>
+                </m:r>
+                <m:r>
+                  <w:rPr>
+                    <w:rFonts w:ascii="Cambria Math" w:hAnsi="Cambria Math"/>
+                  </w:rPr>
+                  <m:t xml:space="preserve">ϵ</m:t>
+                </m:r>
+              </m:e>
+            </m:d>
+            <m:r>
+              <w:rPr>
+                <w:rFonts w:ascii="Cambria Math" w:hAnsi="Cambria Math"/>
+              </w:rPr>
+              <m:t xml:space="preserve">→</m:t>
+            </m:r>
+            <m:r>
+              <w:rPr>
+                <w:rFonts w:ascii="Cambria Math" w:hAnsi="Cambria Math"/>
+              </w:rPr>
+              <m:t xml:space="preserve">∗</m:t>
+            </m:r>
+            <m:d>
+              <m:dPr>
+                <m:begChr m:val="("/>
+                <m:endChr m:val=")"/>
+              </m:dPr>
+              <m:e>
+                <m:acc>
+                  <m:accPr>
+                    <m:chr m:val="^"/>
+                  </m:accPr>
+                  <m:e>
+                    <m:r>
+                      <w:rPr>
+                        <w:rFonts w:ascii="Cambria Math" w:hAnsi="Cambria Math"/>
+                      </w:rPr>
+                      <m:t xml:space="preserve">δ</m:t>
+                    </m:r>
+                  </m:e>
+                </m:acc>
+                <m:d>
+                  <m:dPr>
+                    <m:begChr m:val="("/>
+                    <m:endChr m:val=")"/>
+                  </m:dPr>
+                  <m:e>
+                    <m:r>
+                      <w:rPr>
+                        <w:rFonts w:ascii="Cambria Math" w:hAnsi="Cambria Math"/>
+                      </w:rPr>
+                      <m:t xml:space="preserve">q</m:t>
+                    </m:r>
+                    <m:r>
+                      <w:rPr>
+                        <w:rFonts w:ascii="Cambria Math" w:hAnsi="Cambria Math"/>
+                      </w:rPr>
+                      <m:t xml:space="preserve">0,</m:t>
+                    </m:r>
+                    <m:r>
+                      <w:rPr>
+                        <w:rFonts w:ascii="Cambria Math" w:hAnsi="Cambria Math"/>
+                      </w:rPr>
+                      <m:t xml:space="preserve">ϵ</m:t>
+                    </m:r>
+                  </m:e>
+                </m:d>
+                <m:r>
+                  <w:rPr>
+                    <w:rFonts w:ascii="Cambria Math" w:hAnsi="Cambria Math"/>
+                  </w:rPr>
+                  <m:t xml:space="preserve">,</m:t>
+                </m:r>
+                <m:r>
+                  <w:rPr>
+                    <w:rFonts w:ascii="Cambria Math" w:hAnsi="Cambria Math"/>
+                  </w:rPr>
+                  <m:t xml:space="preserve">ϵ</m:t>
+                </m:r>
+              </m:e>
+            </m:d>
+          </m:e>
+        </m:eqArr>
+      </m:oMath>
+    </w:p>
+    <w:p>
+      <w:pPr>
+        <w:pStyle w:val="Textkrper"/>
+        <w:rPr/>
+      </w:pPr>
+      <w:r>
+        <w:rPr/>
+        <w:t>Induktionsannahme:</w:t>
+      </w:r>
+    </w:p>
+    <w:p>
+      <w:pPr>
+        <w:pStyle w:val="Textkrper"/>
+        <w:rPr/>
+      </w:pPr>
+      <w:r>
+        <w:rPr/>
+        <w:t>Für alle w gilt:</w:t>
+      </w:r>
+    </w:p>
+    <w:p>
+      <w:pPr>
+        <w:pStyle w:val="Textkrper"/>
+        <w:rPr/>
+      </w:pPr>
+      <w:r>
+        <w:rPr/>
+      </w:r>
+      <m:oMath xmlns:m="http://schemas.openxmlformats.org/officeDocument/2006/math">
+        <m:eqArr>
+          <m:e>
+            <m:r>
+              <w:rPr>
+                <w:rFonts w:ascii="Cambria Math" w:hAnsi="Cambria Math"/>
+              </w:rPr>
+              <m:t xml:space="preserve">Für</m:t>
+            </m:r>
+            <m:r>
+              <w:rPr>
+                <w:rFonts w:ascii="Cambria Math" w:hAnsi="Cambria Math"/>
+              </w:rPr>
+              <m:t xml:space="preserve">alle</m:t>
+            </m:r>
+            <m:r>
+              <w:rPr>
+                <w:rFonts w:ascii="Cambria Math" w:hAnsi="Cambria Math"/>
+              </w:rPr>
+              <m:t xml:space="preserve">w</m:t>
+            </m:r>
+            <m:r>
+              <w:rPr>
+                <w:rFonts w:ascii="Cambria Math" w:hAnsi="Cambria Math"/>
+              </w:rPr>
+              <m:t xml:space="preserve">gilt</m:t>
+            </m:r>
+            <m:r>
+              <w:rPr>
+                <w:rFonts w:ascii="Cambria Math" w:hAnsi="Cambria Math"/>
+              </w:rPr>
+              <m:t xml:space="preserve">:</m:t>
+            </m:r>
+          </m:e>
+          <m:e>
+            <m:d>
+              <m:dPr>
+                <m:begChr m:val="("/>
+                <m:endChr m:val=")"/>
+              </m:dPr>
+              <m:e>
+                <m:r>
+                  <w:rPr>
+                    <w:rFonts w:ascii="Cambria Math" w:hAnsi="Cambria Math"/>
+                  </w:rPr>
+                  <m:t xml:space="preserve">q</m:t>
+                </m:r>
+                <m:r>
+                  <w:rPr>
+                    <w:rFonts w:ascii="Cambria Math" w:hAnsi="Cambria Math"/>
+                  </w:rPr>
+                  <m:t xml:space="preserve">0,</m:t>
+                </m:r>
+                <m:r>
+                  <w:rPr>
+                    <w:rFonts w:ascii="Cambria Math" w:hAnsi="Cambria Math"/>
+                  </w:rPr>
+                  <m:t xml:space="preserve">w</m:t>
+                </m:r>
+              </m:e>
+            </m:d>
+            <m:r>
+              <w:rPr>
+                <w:rFonts w:ascii="Cambria Math" w:hAnsi="Cambria Math"/>
+              </w:rPr>
+              <m:t xml:space="preserve">→</m:t>
+            </m:r>
+            <m:r>
+              <w:rPr>
+                <w:rFonts w:ascii="Cambria Math" w:hAnsi="Cambria Math"/>
+              </w:rPr>
+              <m:t xml:space="preserve">∗</m:t>
+            </m:r>
+            <m:d>
+              <m:dPr>
+                <m:begChr m:val="("/>
+                <m:endChr m:val=")"/>
+              </m:dPr>
+              <m:e>
+                <m:acc>
+                  <m:accPr>
+                    <m:chr m:val="^"/>
+                  </m:accPr>
+                  <m:e>
+                    <m:r>
+                      <w:rPr>
+                        <w:rFonts w:ascii="Cambria Math" w:hAnsi="Cambria Math"/>
+                      </w:rPr>
+                      <m:t xml:space="preserve">δ</m:t>
+                    </m:r>
+                  </m:e>
+                </m:acc>
+                <m:d>
+                  <m:dPr>
+                    <m:begChr m:val="("/>
+                    <m:endChr m:val=")"/>
+                  </m:dPr>
+                  <m:e>
+                    <m:r>
+                      <w:rPr>
+                        <w:rFonts w:ascii="Cambria Math" w:hAnsi="Cambria Math"/>
+                      </w:rPr>
+                      <m:t xml:space="preserve">q</m:t>
+                    </m:r>
+                    <m:r>
+                      <w:rPr>
+                        <w:rFonts w:ascii="Cambria Math" w:hAnsi="Cambria Math"/>
+                      </w:rPr>
+                      <m:t xml:space="preserve">0,</m:t>
+                    </m:r>
+                    <m:r>
+                      <w:rPr>
+                        <w:rFonts w:ascii="Cambria Math" w:hAnsi="Cambria Math"/>
+                      </w:rPr>
+                      <m:t xml:space="preserve">w</m:t>
+                    </m:r>
+                  </m:e>
+                </m:d>
+                <m:r>
+                  <w:rPr>
+                    <w:rFonts w:ascii="Cambria Math" w:hAnsi="Cambria Math"/>
+                  </w:rPr>
+                  <m:t xml:space="preserve">,</m:t>
+                </m:r>
+                <m:r>
+                  <w:rPr>
+                    <w:rFonts w:ascii="Cambria Math" w:hAnsi="Cambria Math"/>
+                  </w:rPr>
+                  <m:t xml:space="preserve">ϵ</m:t>
+                </m:r>
+              </m:e>
+            </m:d>
+          </m:e>
+        </m:eqArr>
+      </m:oMath>
+    </w:p>
+    <w:p>
+      <w:pPr>
+        <w:pStyle w:val="Textkrper"/>
+        <w:rPr/>
+      </w:pPr>
+      <w:r>
+        <w:rPr/>
+        <w:t>Induktionsschritt:</w:t>
+      </w:r>
+    </w:p>
+    <w:p>
+      <w:pPr>
+        <w:pStyle w:val="Textkrper"/>
+        <w:rPr/>
+      </w:pPr>
+      <w:r>
+        <w:rPr/>
+      </w:r>
+      <m:oMath xmlns:m="http://schemas.openxmlformats.org/officeDocument/2006/math">
+        <m:d>
+          <m:dPr>
+            <m:begChr m:val="|"/>
+            <m:endChr m:val="|"/>
+          </m:dPr>
+          <m:e>
+            <m:r>
+              <w:rPr>
+                <w:rFonts w:ascii="Cambria Math" w:hAnsi="Cambria Math"/>
+              </w:rPr>
+              <m:t xml:space="preserve">w</m:t>
+            </m:r>
+          </m:e>
+        </m:d>
+        <m:r>
+          <w:rPr>
+            <w:rFonts w:ascii="Cambria Math" w:hAnsi="Cambria Math"/>
+          </w:rPr>
+          <m:t xml:space="preserve">→</m:t>
+        </m:r>
+        <m:d>
+          <m:dPr>
+            <m:begChr m:val="|"/>
+            <m:endChr m:val="|"/>
+          </m:dPr>
+          <m:e>
+            <m:r>
+              <w:rPr>
+                <w:rFonts w:ascii="Cambria Math" w:hAnsi="Cambria Math"/>
+              </w:rPr>
+              <m:t xml:space="preserve">w</m:t>
+            </m:r>
+          </m:e>
+        </m:d>
+        <m:r>
+          <w:rPr>
+            <w:rFonts w:ascii="Cambria Math" w:hAnsi="Cambria Math"/>
+          </w:rPr>
+          <m:t xml:space="preserve">+</m:t>
+        </m:r>
+        <m:r>
+          <w:rPr>
+            <w:rFonts w:ascii="Cambria Math" w:hAnsi="Cambria Math"/>
+          </w:rPr>
+          <m:t xml:space="preserve">1</m:t>
+        </m:r>
+      </m:oMath>
+    </w:p>
+    <w:p>
+      <w:pPr>
+        <w:pStyle w:val="Textkrper"/>
+        <w:rPr/>
+      </w:pPr>
+      <w:r>
+        <w:rPr/>
+        <w:t>Induktionsbeweis:</w:t>
+      </w:r>
+    </w:p>
+    <w:p>
+      <w:pPr>
+        <w:pStyle w:val="Textkrper"/>
+        <w:rPr/>
+      </w:pPr>
+      <w:r>
+        <w:rPr/>
+      </w:r>
+      <m:oMath xmlns:m="http://schemas.openxmlformats.org/officeDocument/2006/math">
+        <m:eqArr>
+          <m:e>
+            <m:d>
+              <m:dPr>
+                <m:begChr m:val="|"/>
+                <m:endChr m:val="|"/>
+              </m:dPr>
+              <m:e>
+                <m:r>
+                  <w:rPr>
+                    <w:rFonts w:ascii="Cambria Math" w:hAnsi="Cambria Math"/>
+                  </w:rPr>
+                  <m:t xml:space="preserve">w</m:t>
+                </m:r>
+              </m:e>
+            </m:d>
+            <m:r>
+              <w:rPr>
+                <w:rFonts w:ascii="Cambria Math" w:hAnsi="Cambria Math"/>
+              </w:rPr>
+              <m:t xml:space="preserve">+</m:t>
+            </m:r>
+            <m:r>
+              <w:rPr>
+                <w:rFonts w:ascii="Cambria Math" w:hAnsi="Cambria Math"/>
+              </w:rPr>
+              <m:t xml:space="preserve">1</m:t>
+            </m:r>
+            <m:r>
+              <w:rPr>
+                <w:rFonts w:ascii="Cambria Math" w:hAnsi="Cambria Math"/>
+              </w:rPr>
+              <m:t xml:space="preserve">:</m:t>
+            </m:r>
+          </m:e>
+          <m:e>
+            <m:d>
+              <m:dPr>
+                <m:begChr m:val="("/>
+                <m:endChr m:val=")"/>
+              </m:dPr>
+              <m:e>
+                <m:d>
+                  <m:dPr>
+                    <m:begChr m:val="("/>
+                    <m:endChr m:val=")"/>
+                  </m:dPr>
+                  <m:e>
+                    <m:r>
+                      <w:rPr>
+                        <w:rFonts w:ascii="Cambria Math" w:hAnsi="Cambria Math"/>
+                      </w:rPr>
+                      <m:t xml:space="preserve">q</m:t>
+                    </m:r>
+                    <m:r>
+                      <w:rPr>
+                        <w:rFonts w:ascii="Cambria Math" w:hAnsi="Cambria Math"/>
+                      </w:rPr>
+                      <m:t xml:space="preserve">0,</m:t>
+                    </m:r>
+                    <m:r>
+                      <w:rPr>
+                        <w:rFonts w:ascii="Cambria Math" w:hAnsi="Cambria Math"/>
+                      </w:rPr>
+                      <m:t xml:space="preserve">w</m:t>
+                    </m:r>
+                  </m:e>
+                </m:d>
+                <m:r>
+                  <w:rPr>
+                    <w:rFonts w:ascii="Cambria Math" w:hAnsi="Cambria Math"/>
+                  </w:rPr>
+                  <m:t xml:space="preserve">,</m:t>
+                </m:r>
+                <m:r>
+                  <w:rPr>
+                    <w:rFonts w:ascii="Cambria Math" w:hAnsi="Cambria Math"/>
+                  </w:rPr>
+                  <m:t xml:space="preserve">w</m:t>
+                </m:r>
+                <m:r>
+                  <w:rPr>
+                    <w:rFonts w:ascii="Cambria Math" w:hAnsi="Cambria Math"/>
+                  </w:rPr>
+                  <m:t xml:space="preserve">+</m:t>
+                </m:r>
+                <m:r>
+                  <w:rPr>
+                    <w:rFonts w:ascii="Cambria Math" w:hAnsi="Cambria Math"/>
+                  </w:rPr>
+                  <m:t xml:space="preserve">1</m:t>
+                </m:r>
+              </m:e>
+            </m:d>
+            <m:r>
+              <w:rPr>
+                <w:rFonts w:ascii="Cambria Math" w:hAnsi="Cambria Math"/>
+              </w:rPr>
+              <m:t xml:space="preserve">→</m:t>
+            </m:r>
+            <m:r>
+              <w:rPr>
+                <w:rFonts w:ascii="Cambria Math" w:hAnsi="Cambria Math"/>
+              </w:rPr>
+              <m:t xml:space="preserve">∗</m:t>
+            </m:r>
+            <m:d>
+              <m:dPr>
+                <m:begChr m:val="("/>
+                <m:endChr m:val=")"/>
+              </m:dPr>
+              <m:e>
+                <m:acc>
+                  <m:accPr>
+                    <m:chr m:val="^"/>
+                  </m:accPr>
+                  <m:e>
+                    <m:r>
+                      <w:rPr>
+                        <w:rFonts w:ascii="Cambria Math" w:hAnsi="Cambria Math"/>
+                      </w:rPr>
+                      <m:t xml:space="preserve">δ</m:t>
+                    </m:r>
+                  </m:e>
+                </m:acc>
+                <m:d>
+                  <m:dPr>
+                    <m:begChr m:val="("/>
+                    <m:endChr m:val=")"/>
+                  </m:dPr>
+                  <m:e>
+                    <m:acc>
+                      <m:accPr>
+                        <m:chr m:val="^"/>
+                      </m:accPr>
+                      <m:e>
+                        <m:r>
+                          <w:rPr>
+                            <w:rFonts w:ascii="Cambria Math" w:hAnsi="Cambria Math"/>
+                          </w:rPr>
+                          <m:t xml:space="preserve">δ</m:t>
+                        </m:r>
+                      </m:e>
+                    </m:acc>
+                    <m:d>
+                      <m:dPr>
+                        <m:begChr m:val="("/>
+                        <m:endChr m:val=")"/>
+                      </m:dPr>
+                      <m:e>
+                        <m:r>
+                          <w:rPr>
+                            <w:rFonts w:ascii="Cambria Math" w:hAnsi="Cambria Math"/>
+                          </w:rPr>
+                          <m:t xml:space="preserve">q</m:t>
+                        </m:r>
+                        <m:r>
+                          <w:rPr>
+                            <w:rFonts w:ascii="Cambria Math" w:hAnsi="Cambria Math"/>
+                          </w:rPr>
+                          <m:t xml:space="preserve">0,</m:t>
+                        </m:r>
+                        <m:r>
+                          <w:rPr>
+                            <w:rFonts w:ascii="Cambria Math" w:hAnsi="Cambria Math"/>
+                          </w:rPr>
+                          <m:t xml:space="preserve">w</m:t>
+                        </m:r>
+                      </m:e>
+                    </m:d>
+                    <m:r>
+                      <w:rPr>
+                        <w:rFonts w:ascii="Cambria Math" w:hAnsi="Cambria Math"/>
+                      </w:rPr>
+                      <m:t xml:space="preserve">,</m:t>
+                    </m:r>
+                    <m:r>
+                      <w:rPr>
+                        <w:rFonts w:ascii="Cambria Math" w:hAnsi="Cambria Math"/>
+                      </w:rPr>
+                      <m:t xml:space="preserve">w</m:t>
+                    </m:r>
+                    <m:r>
+                      <w:rPr>
+                        <w:rFonts w:ascii="Cambria Math" w:hAnsi="Cambria Math"/>
+                      </w:rPr>
+                      <m:t xml:space="preserve">+</m:t>
+                    </m:r>
+                    <m:r>
+                      <w:rPr>
+                        <w:rFonts w:ascii="Cambria Math" w:hAnsi="Cambria Math"/>
+                      </w:rPr>
+                      <m:t xml:space="preserve">1</m:t>
+                    </m:r>
+                  </m:e>
+                </m:d>
+                <m:r>
+                  <w:rPr>
+                    <w:rFonts w:ascii="Cambria Math" w:hAnsi="Cambria Math"/>
+                  </w:rPr>
+                  <m:t xml:space="preserve">ϵ</m:t>
+                </m:r>
+              </m:e>
+            </m:d>
+          </m:e>
+          <m:e>
+            <m:r>
+              <w:rPr>
+                <w:rFonts w:ascii="Cambria Math" w:hAnsi="Cambria Math"/>
+              </w:rPr>
+              <m:t xml:space="preserve">Da</m:t>
+            </m:r>
+            <m:r>
+              <w:rPr>
+                <w:rFonts w:ascii="Cambria Math" w:hAnsi="Cambria Math"/>
+              </w:rPr>
+              <m:t xml:space="preserve">:</m:t>
+            </m:r>
+            <m:d>
+              <m:dPr>
+                <m:begChr m:val="("/>
+                <m:endChr m:val=")"/>
+              </m:dPr>
+              <m:e>
+                <m:r>
+                  <w:rPr>
+                    <w:rFonts w:ascii="Cambria Math" w:hAnsi="Cambria Math"/>
+                  </w:rPr>
+                  <m:t xml:space="preserve">q</m:t>
+                </m:r>
+                <m:r>
+                  <w:rPr>
+                    <w:rFonts w:ascii="Cambria Math" w:hAnsi="Cambria Math"/>
+                  </w:rPr>
+                  <m:t xml:space="preserve">0,</m:t>
+                </m:r>
+                <m:r>
+                  <w:rPr>
+                    <w:rFonts w:ascii="Cambria Math" w:hAnsi="Cambria Math"/>
+                  </w:rPr>
+                  <m:t xml:space="preserve">w</m:t>
+                </m:r>
+              </m:e>
+            </m:d>
+            <m:r>
+              <w:rPr>
+                <w:rFonts w:ascii="Cambria Math" w:hAnsi="Cambria Math"/>
+              </w:rPr>
+              <m:t xml:space="preserve">→</m:t>
+            </m:r>
+            <m:r>
+              <w:rPr>
+                <w:rFonts w:ascii="Cambria Math" w:hAnsi="Cambria Math"/>
+              </w:rPr>
+              <m:t xml:space="preserve">∗</m:t>
+            </m:r>
+            <m:d>
+              <m:dPr>
+                <m:begChr m:val="("/>
+                <m:endChr m:val=")"/>
+              </m:dPr>
+              <m:e>
+                <m:acc>
+                  <m:accPr>
+                    <m:chr m:val="^"/>
+                  </m:accPr>
+                  <m:e>
+                    <m:r>
+                      <w:rPr>
+                        <w:rFonts w:ascii="Cambria Math" w:hAnsi="Cambria Math"/>
+                      </w:rPr>
+                      <m:t xml:space="preserve">δ</m:t>
+                    </m:r>
+                  </m:e>
+                </m:acc>
+                <m:d>
+                  <m:dPr>
+                    <m:begChr m:val="("/>
+                    <m:endChr m:val=")"/>
+                  </m:dPr>
+                  <m:e>
+                    <m:r>
+                      <w:rPr>
+                        <w:rFonts w:ascii="Cambria Math" w:hAnsi="Cambria Math"/>
+                      </w:rPr>
+                      <m:t xml:space="preserve">q</m:t>
+                    </m:r>
+                    <m:r>
+                      <w:rPr>
+                        <w:rFonts w:ascii="Cambria Math" w:hAnsi="Cambria Math"/>
+                      </w:rPr>
+                      <m:t xml:space="preserve">0,</m:t>
+                    </m:r>
+                    <m:r>
+                      <w:rPr>
+                        <w:rFonts w:ascii="Cambria Math" w:hAnsi="Cambria Math"/>
+                      </w:rPr>
+                      <m:t xml:space="preserve">w</m:t>
+                    </m:r>
+                  </m:e>
+                </m:d>
+                <m:r>
+                  <w:rPr>
+                    <w:rFonts w:ascii="Cambria Math" w:hAnsi="Cambria Math"/>
+                  </w:rPr>
+                  <m:t xml:space="preserve">,</m:t>
+                </m:r>
+                <m:r>
+                  <w:rPr>
+                    <w:rFonts w:ascii="Cambria Math" w:hAnsi="Cambria Math"/>
+                  </w:rPr>
+                  <m:t xml:space="preserve">ϵ</m:t>
+                </m:r>
+              </m:e>
+            </m:d>
+            <m:r>
+              <w:rPr>
+                <w:rFonts w:ascii="Cambria Math" w:hAnsi="Cambria Math"/>
+              </w:rPr>
+              <m:t xml:space="preserve">gilt</m:t>
+            </m:r>
+          </m:e>
+          <m:e>
+            <m:r>
+              <w:rPr>
+                <w:rFonts w:ascii="Cambria Math" w:hAnsi="Cambria Math"/>
+              </w:rPr>
+              <m:t xml:space="preserve">Gilt</m:t>
+            </m:r>
+            <m:r>
+              <w:rPr>
+                <w:rFonts w:ascii="Cambria Math" w:hAnsi="Cambria Math"/>
+              </w:rPr>
+              <m:t xml:space="preserve">auch</m:t>
+            </m:r>
+            <m:r>
+              <w:rPr>
+                <w:rFonts w:ascii="Cambria Math" w:hAnsi="Cambria Math"/>
+              </w:rPr>
+              <m:t xml:space="preserve">:</m:t>
+            </m:r>
+            <m:d>
+              <m:dPr>
+                <m:begChr m:val="("/>
+                <m:endChr m:val=")"/>
+              </m:dPr>
+              <m:e>
+                <m:r>
+                  <w:rPr>
+                    <w:rFonts w:ascii="Cambria Math" w:hAnsi="Cambria Math"/>
+                  </w:rPr>
+                  <m:t xml:space="preserve">q</m:t>
+                </m:r>
+                <m:r>
+                  <w:rPr>
+                    <w:rFonts w:ascii="Cambria Math" w:hAnsi="Cambria Math"/>
+                  </w:rPr>
+                  <m:t xml:space="preserve">0,</m:t>
+                </m:r>
+                <m:r>
+                  <w:rPr>
+                    <w:rFonts w:ascii="Cambria Math" w:hAnsi="Cambria Math"/>
+                  </w:rPr>
+                  <m:t xml:space="preserve">w</m:t>
+                </m:r>
+                <m:r>
+                  <w:rPr>
+                    <w:rFonts w:ascii="Cambria Math" w:hAnsi="Cambria Math"/>
+                  </w:rPr>
+                  <m:t xml:space="preserve">+</m:t>
+                </m:r>
+                <m:r>
+                  <w:rPr>
+                    <w:rFonts w:ascii="Cambria Math" w:hAnsi="Cambria Math"/>
+                  </w:rPr>
+                  <m:t xml:space="preserve">1</m:t>
+                </m:r>
+              </m:e>
+            </m:d>
+            <m:r>
+              <w:rPr>
+                <w:rFonts w:ascii="Cambria Math" w:hAnsi="Cambria Math"/>
+              </w:rPr>
+              <m:t xml:space="preserve">→</m:t>
+            </m:r>
+            <m:r>
+              <w:rPr>
+                <w:rFonts w:ascii="Cambria Math" w:hAnsi="Cambria Math"/>
+              </w:rPr>
+              <m:t xml:space="preserve">∗</m:t>
+            </m:r>
+            <m:d>
+              <m:dPr>
+                <m:begChr m:val="("/>
+                <m:endChr m:val=")"/>
+              </m:dPr>
+              <m:e>
+                <m:acc>
+                  <m:accPr>
+                    <m:chr m:val="^"/>
+                  </m:accPr>
+                  <m:e>
+                    <m:r>
+                      <w:rPr>
+                        <w:rFonts w:ascii="Cambria Math" w:hAnsi="Cambria Math"/>
+                      </w:rPr>
+                      <m:t xml:space="preserve">δ</m:t>
+                    </m:r>
+                  </m:e>
+                </m:acc>
+                <m:d>
+                  <m:dPr>
+                    <m:begChr m:val="("/>
+                    <m:endChr m:val=")"/>
+                  </m:dPr>
+                  <m:e>
+                    <m:r>
+                      <w:rPr>
+                        <w:rFonts w:ascii="Cambria Math" w:hAnsi="Cambria Math"/>
+                      </w:rPr>
+                      <m:t xml:space="preserve">q</m:t>
+                    </m:r>
+                    <m:r>
+                      <w:rPr>
+                        <w:rFonts w:ascii="Cambria Math" w:hAnsi="Cambria Math"/>
+                      </w:rPr>
+                      <m:t xml:space="preserve">0,</m:t>
+                    </m:r>
+                    <m:r>
+                      <w:rPr>
+                        <w:rFonts w:ascii="Cambria Math" w:hAnsi="Cambria Math"/>
+                      </w:rPr>
+                      <m:t xml:space="preserve">w</m:t>
+                    </m:r>
+                    <m:r>
+                      <w:rPr>
+                        <w:rFonts w:ascii="Cambria Math" w:hAnsi="Cambria Math"/>
+                      </w:rPr>
+                      <m:t xml:space="preserve">+</m:t>
+                    </m:r>
+                    <m:r>
+                      <w:rPr>
+                        <w:rFonts w:ascii="Cambria Math" w:hAnsi="Cambria Math"/>
+                      </w:rPr>
+                      <m:t xml:space="preserve">1</m:t>
+                    </m:r>
+                  </m:e>
+                </m:d>
+                <m:r>
+                  <w:rPr>
+                    <w:rFonts w:ascii="Cambria Math" w:hAnsi="Cambria Math"/>
+                  </w:rPr>
+                  <m:t xml:space="preserve">,</m:t>
+                </m:r>
+                <m:r>
+                  <w:rPr>
+                    <w:rFonts w:ascii="Cambria Math" w:hAnsi="Cambria Math"/>
+                  </w:rPr>
+                  <m:t xml:space="preserve">ϵ</m:t>
+                </m:r>
+              </m:e>
+            </m:d>
+          </m:e>
+          <m:e>
+            <m:r>
+              <w:rPr>
+                <w:rFonts w:ascii="Cambria Math" w:hAnsi="Cambria Math"/>
+              </w:rPr>
+              <m:t xml:space="preserve">Da</m:t>
+            </m:r>
+            <m:r>
+              <w:rPr>
+                <w:rFonts w:ascii="Cambria Math" w:hAnsi="Cambria Math"/>
+              </w:rPr>
+              <m:t xml:space="preserve">auf</m:t>
+            </m:r>
+            <m:r>
+              <w:rPr>
+                <w:rFonts w:ascii="Cambria Math" w:hAnsi="Cambria Math"/>
+              </w:rPr>
+              <m:t xml:space="preserve">beiden</m:t>
+            </m:r>
+            <m:r>
+              <w:rPr>
+                <w:rFonts w:ascii="Cambria Math" w:hAnsi="Cambria Math"/>
+              </w:rPr>
+              <m:t xml:space="preserve">Seite</m:t>
+            </m:r>
+            <m:r>
+              <w:rPr>
+                <w:rFonts w:ascii="Cambria Math" w:hAnsi="Cambria Math"/>
+              </w:rPr>
+              <m:t xml:space="preserve">gleich</m:t>
+            </m:r>
+            <m:r>
+              <w:rPr>
+                <w:rFonts w:ascii="Cambria Math" w:hAnsi="Cambria Math"/>
+              </w:rPr>
+              <m:t xml:space="preserve">inkrementiert</m:t>
+            </m:r>
+            <m:r>
+              <w:rPr>
+                <w:rFonts w:ascii="Cambria Math" w:hAnsi="Cambria Math"/>
+              </w:rPr>
+              <m:t xml:space="preserve">wurde</m:t>
+            </m:r>
+            <m:r>
+              <w:rPr>
+                <w:rFonts w:ascii="Cambria Math" w:hAnsi="Cambria Math"/>
+              </w:rPr>
+              <m:t xml:space="preserve">.</m:t>
+            </m:r>
+            <m:r>
+              <w:rPr>
+                <w:rFonts w:ascii="Cambria Math" w:hAnsi="Cambria Math"/>
+              </w:rPr>
+              <m:t xml:space="preserve">q</m:t>
+            </m:r>
+            <m:r>
+              <w:rPr>
+                <w:rFonts w:ascii="Cambria Math" w:hAnsi="Cambria Math"/>
+              </w:rPr>
+              <m:t xml:space="preserve">.</m:t>
+            </m:r>
+            <m:r>
+              <w:rPr>
+                <w:rFonts w:ascii="Cambria Math" w:hAnsi="Cambria Math"/>
+              </w:rPr>
+              <m:t xml:space="preserve">e</m:t>
+            </m:r>
+            <m:r>
+              <w:rPr>
+                <w:rFonts w:ascii="Cambria Math" w:hAnsi="Cambria Math"/>
+              </w:rPr>
+              <m:t xml:space="preserve">.</m:t>
+            </m:r>
+            <m:r>
+              <w:rPr>
+                <w:rFonts w:ascii="Cambria Math" w:hAnsi="Cambria Math"/>
+              </w:rPr>
+              <m:t xml:space="preserve">d</m:t>
+            </m:r>
+            <m:r>
+              <w:rPr>
+                <w:rFonts w:ascii="Cambria Math" w:hAnsi="Cambria Math"/>
+              </w:rPr>
+              <m:t xml:space="preserve">.</m:t>
+            </m:r>
+          </m:e>
+        </m:eqArr>
+      </m:oMath>
+    </w:p>
+    <w:p>
+      <w:pPr>
+        <w:pStyle w:val="Berschrift3"/>
+        <w:numPr>
+          <w:ilvl w:val="2"/>
+          <w:numId w:val="1"/>
+        </w:numPr>
+        <w:rPr/>
+      </w:pPr>
+      <w:r>
+        <w:rPr/>
+        <w:t>C)</w:t>
+      </w:r>
+    </w:p>
+    <w:p>
+      <w:pPr>
+        <w:pStyle w:val="Berschrift4"/>
+        <w:numPr>
+          <w:ilvl w:val="3"/>
+          <w:numId w:val="1"/>
+        </w:numPr>
+        <w:rPr/>
+      </w:pPr>
+      <w:r>
+        <w:rPr/>
+        <w:t>1.</w:t>
+      </w:r>
+    </w:p>
+    <w:p>
+      <w:pPr>
         <w:pStyle w:val="Normal"/>
         <w:rPr/>
       </w:pPr>
       <w:r>
         <w:rPr/>
-        <w:t>C)</w:t>
+      </w:r>
+      <m:oMath xmlns:m="http://schemas.openxmlformats.org/officeDocument/2006/math">
+        <m:eqArr>
+          <m:e>
+            <m:r>
+              <w:rPr>
+                <w:rFonts w:ascii="Cambria Math" w:hAnsi="Cambria Math"/>
+              </w:rPr>
+              <m:t xml:space="preserve">δ</m:t>
+            </m:r>
+            <m:d>
+              <m:dPr>
+                <m:begChr m:val="("/>
+                <m:endChr m:val=")"/>
+              </m:dPr>
+              <m:e>
+                <m:r>
+                  <w:rPr>
+                    <w:rFonts w:ascii="Cambria Math" w:hAnsi="Cambria Math"/>
+                  </w:rPr>
+                  <m:t xml:space="preserve">q</m:t>
+                </m:r>
+                <m:r>
+                  <w:rPr>
+                    <w:rFonts w:ascii="Cambria Math" w:hAnsi="Cambria Math"/>
+                  </w:rPr>
+                  <m:t xml:space="preserve">0,</m:t>
+                </m:r>
+                <m:r>
+                  <w:rPr>
+                    <w:rFonts w:ascii="Cambria Math" w:hAnsi="Cambria Math"/>
+                  </w:rPr>
+                  <m:t xml:space="preserve">bbbab</m:t>
+                </m:r>
+              </m:e>
+            </m:d>
+          </m:e>
+          <m:e>
+            <m:r>
+              <m:rPr>
+                <m:lit/>
+                <m:nor/>
+              </m:rPr>
+              <w:rPr>
+                <w:rFonts w:ascii="Cambria Math" w:hAnsi="Cambria Math"/>
+              </w:rPr>
+              <m:t xml:space="preserve">=</m:t>
+            </m:r>
+            <m:acc>
+              <m:accPr>
+                <m:chr m:val="^"/>
+              </m:accPr>
+              <m:e>
+                <m:r>
+                  <w:rPr>
+                    <w:rFonts w:ascii="Cambria Math" w:hAnsi="Cambria Math"/>
+                  </w:rPr>
+                  <m:t xml:space="preserve">δ</m:t>
+                </m:r>
+              </m:e>
+            </m:acc>
+            <m:d>
+              <m:dPr>
+                <m:begChr m:val="("/>
+                <m:endChr m:val=")"/>
+              </m:dPr>
+              <m:e>
+                <m:acc>
+                  <m:accPr>
+                    <m:chr m:val="^"/>
+                  </m:accPr>
+                  <m:e>
+                    <m:r>
+                      <w:rPr>
+                        <w:rFonts w:ascii="Cambria Math" w:hAnsi="Cambria Math"/>
+                      </w:rPr>
+                      <m:t xml:space="preserve">δ</m:t>
+                    </m:r>
+                  </m:e>
+                </m:acc>
+                <m:d>
+                  <m:dPr>
+                    <m:begChr m:val="("/>
+                    <m:endChr m:val=")"/>
+                  </m:dPr>
+                  <m:e>
+                    <m:acc>
+                      <m:accPr>
+                        <m:chr m:val="^"/>
+                      </m:accPr>
+                      <m:e>
+                        <m:r>
+                          <w:rPr>
+                            <w:rFonts w:ascii="Cambria Math" w:hAnsi="Cambria Math"/>
+                          </w:rPr>
+                          <m:t xml:space="preserve">δ</m:t>
+                        </m:r>
+                      </m:e>
+                    </m:acc>
+                    <m:d>
+                      <m:dPr>
+                        <m:begChr m:val="("/>
+                        <m:endChr m:val=")"/>
+                      </m:dPr>
+                      <m:e>
+                        <m:acc>
+                          <m:accPr>
+                            <m:chr m:val="^"/>
+                          </m:accPr>
+                          <m:e>
+                            <m:r>
+                              <w:rPr>
+                                <w:rFonts w:ascii="Cambria Math" w:hAnsi="Cambria Math"/>
+                              </w:rPr>
+                              <m:t xml:space="preserve">δ</m:t>
+                            </m:r>
+                          </m:e>
+                        </m:acc>
+                        <m:d>
+                          <m:dPr>
+                            <m:begChr m:val="("/>
+                            <m:endChr m:val=")"/>
+                          </m:dPr>
+                          <m:e>
+                            <m:r>
+                              <w:rPr>
+                                <w:rFonts w:ascii="Cambria Math" w:hAnsi="Cambria Math"/>
+                              </w:rPr>
+                              <m:t xml:space="preserve">q</m:t>
+                            </m:r>
+                            <m:r>
+                              <w:rPr>
+                                <w:rFonts w:ascii="Cambria Math" w:hAnsi="Cambria Math"/>
+                              </w:rPr>
+                              <m:t xml:space="preserve">0,</m:t>
+                            </m:r>
+                            <m:r>
+                              <w:rPr>
+                                <w:rFonts w:ascii="Cambria Math" w:hAnsi="Cambria Math"/>
+                              </w:rPr>
+                              <m:t xml:space="preserve">b</m:t>
+                            </m:r>
+                          </m:e>
+                        </m:d>
+                        <m:r>
+                          <w:rPr>
+                            <w:rFonts w:ascii="Cambria Math" w:hAnsi="Cambria Math"/>
+                          </w:rPr>
+                          <m:t xml:space="preserve">,</m:t>
+                        </m:r>
+                        <m:r>
+                          <w:rPr>
+                            <w:rFonts w:ascii="Cambria Math" w:hAnsi="Cambria Math"/>
+                          </w:rPr>
+                          <m:t xml:space="preserve">b</m:t>
+                        </m:r>
+                      </m:e>
+                    </m:d>
+                    <m:r>
+                      <w:rPr>
+                        <w:rFonts w:ascii="Cambria Math" w:hAnsi="Cambria Math"/>
+                      </w:rPr>
+                      <m:t xml:space="preserve">,</m:t>
+                    </m:r>
+                    <m:r>
+                      <w:rPr>
+                        <w:rFonts w:ascii="Cambria Math" w:hAnsi="Cambria Math"/>
+                      </w:rPr>
+                      <m:t xml:space="preserve">a</m:t>
+                    </m:r>
+                  </m:e>
+                </m:d>
+                <m:r>
+                  <w:rPr>
+                    <w:rFonts w:ascii="Cambria Math" w:hAnsi="Cambria Math"/>
+                  </w:rPr>
+                  <m:t xml:space="preserve">,</m:t>
+                </m:r>
+                <m:r>
+                  <w:rPr>
+                    <w:rFonts w:ascii="Cambria Math" w:hAnsi="Cambria Math"/>
+                  </w:rPr>
+                  <m:t xml:space="preserve">b</m:t>
+                </m:r>
+              </m:e>
+            </m:d>
+          </m:e>
+          <m:e>
+            <m:r>
+              <m:rPr>
+                <m:lit/>
+                <m:nor/>
+              </m:rPr>
+              <w:rPr>
+                <w:rFonts w:ascii="Cambria Math" w:hAnsi="Cambria Math"/>
+              </w:rPr>
+              <m:t xml:space="preserve">=</m:t>
+            </m:r>
+            <m:acc>
+              <m:accPr>
+                <m:chr m:val="^"/>
+              </m:accPr>
+              <m:e>
+                <m:r>
+                  <w:rPr>
+                    <w:rFonts w:ascii="Cambria Math" w:hAnsi="Cambria Math"/>
+                  </w:rPr>
+                  <m:t xml:space="preserve">δ</m:t>
+                </m:r>
+              </m:e>
+            </m:acc>
+            <m:d>
+              <m:dPr>
+                <m:begChr m:val="("/>
+                <m:endChr m:val=")"/>
+              </m:dPr>
+              <m:e>
+                <m:acc>
+                  <m:accPr>
+                    <m:chr m:val="^"/>
+                  </m:accPr>
+                  <m:e>
+                    <m:r>
+                      <w:rPr>
+                        <w:rFonts w:ascii="Cambria Math" w:hAnsi="Cambria Math"/>
+                      </w:rPr>
+                      <m:t xml:space="preserve">δ</m:t>
+                    </m:r>
+                  </m:e>
+                </m:acc>
+                <m:d>
+                  <m:dPr>
+                    <m:begChr m:val="("/>
+                    <m:endChr m:val=")"/>
+                  </m:dPr>
+                  <m:e>
+                    <m:acc>
+                      <m:accPr>
+                        <m:chr m:val="^"/>
+                      </m:accPr>
+                      <m:e>
+                        <m:r>
+                          <w:rPr>
+                            <w:rFonts w:ascii="Cambria Math" w:hAnsi="Cambria Math"/>
+                          </w:rPr>
+                          <m:t xml:space="preserve">δ</m:t>
+                        </m:r>
+                      </m:e>
+                    </m:acc>
+                    <m:d>
+                      <m:dPr>
+                        <m:begChr m:val="("/>
+                        <m:endChr m:val=")"/>
+                      </m:dPr>
+                      <m:e>
+                        <m:r>
+                          <w:rPr>
+                            <w:rFonts w:ascii="Cambria Math" w:hAnsi="Cambria Math"/>
+                          </w:rPr>
+                          <m:t xml:space="preserve">q</m:t>
+                        </m:r>
+                        <m:r>
+                          <w:rPr>
+                            <w:rFonts w:ascii="Cambria Math" w:hAnsi="Cambria Math"/>
+                          </w:rPr>
+                          <m:t xml:space="preserve">2,</m:t>
+                        </m:r>
+                        <m:r>
+                          <w:rPr>
+                            <w:rFonts w:ascii="Cambria Math" w:hAnsi="Cambria Math"/>
+                          </w:rPr>
+                          <m:t xml:space="preserve">b</m:t>
+                        </m:r>
+                      </m:e>
+                    </m:d>
+                    <m:r>
+                      <w:rPr>
+                        <w:rFonts w:ascii="Cambria Math" w:hAnsi="Cambria Math"/>
+                      </w:rPr>
+                      <m:t xml:space="preserve">,</m:t>
+                    </m:r>
+                    <m:r>
+                      <w:rPr>
+                        <w:rFonts w:ascii="Cambria Math" w:hAnsi="Cambria Math"/>
+                      </w:rPr>
+                      <m:t xml:space="preserve">a</m:t>
+                    </m:r>
+                  </m:e>
+                </m:d>
+                <m:r>
+                  <w:rPr>
+                    <w:rFonts w:ascii="Cambria Math" w:hAnsi="Cambria Math"/>
+                  </w:rPr>
+                  <m:t xml:space="preserve">,</m:t>
+                </m:r>
+                <m:r>
+                  <w:rPr>
+                    <w:rFonts w:ascii="Cambria Math" w:hAnsi="Cambria Math"/>
+                  </w:rPr>
+                  <m:t xml:space="preserve">b</m:t>
+                </m:r>
+              </m:e>
+            </m:d>
+          </m:e>
+          <m:e>
+            <m:r>
+              <m:rPr>
+                <m:lit/>
+                <m:nor/>
+              </m:rPr>
+              <w:rPr>
+                <w:rFonts w:ascii="Cambria Math" w:hAnsi="Cambria Math"/>
+              </w:rPr>
+              <m:t xml:space="preserve">=</m:t>
+            </m:r>
+            <m:acc>
+              <m:accPr>
+                <m:chr m:val="^"/>
+              </m:accPr>
+              <m:e>
+                <m:r>
+                  <w:rPr>
+                    <w:rFonts w:ascii="Cambria Math" w:hAnsi="Cambria Math"/>
+                  </w:rPr>
+                  <m:t xml:space="preserve">δ</m:t>
+                </m:r>
+              </m:e>
+            </m:acc>
+            <m:d>
+              <m:dPr>
+                <m:begChr m:val="("/>
+                <m:endChr m:val=")"/>
+              </m:dPr>
+              <m:e>
+                <m:acc>
+                  <m:accPr>
+                    <m:chr m:val="^"/>
+                  </m:accPr>
+                  <m:e>
+                    <m:r>
+                      <w:rPr>
+                        <w:rFonts w:ascii="Cambria Math" w:hAnsi="Cambria Math"/>
+                      </w:rPr>
+                      <m:t xml:space="preserve">δ</m:t>
+                    </m:r>
+                  </m:e>
+                </m:acc>
+                <m:d>
+                  <m:dPr>
+                    <m:begChr m:val="("/>
+                    <m:endChr m:val=")"/>
+                  </m:dPr>
+                  <m:e>
+                    <m:r>
+                      <w:rPr>
+                        <w:rFonts w:ascii="Cambria Math" w:hAnsi="Cambria Math"/>
+                      </w:rPr>
+                      <m:t xml:space="preserve">q</m:t>
+                    </m:r>
+                    <m:r>
+                      <w:rPr>
+                        <w:rFonts w:ascii="Cambria Math" w:hAnsi="Cambria Math"/>
+                      </w:rPr>
+                      <m:t xml:space="preserve">1,</m:t>
+                    </m:r>
+                    <m:r>
+                      <w:rPr>
+                        <w:rFonts w:ascii="Cambria Math" w:hAnsi="Cambria Math"/>
+                      </w:rPr>
+                      <m:t xml:space="preserve">a</m:t>
+                    </m:r>
+                  </m:e>
+                </m:d>
+                <m:r>
+                  <w:rPr>
+                    <w:rFonts w:ascii="Cambria Math" w:hAnsi="Cambria Math"/>
+                  </w:rPr>
+                  <m:t xml:space="preserve">,</m:t>
+                </m:r>
+                <m:r>
+                  <w:rPr>
+                    <w:rFonts w:ascii="Cambria Math" w:hAnsi="Cambria Math"/>
+                  </w:rPr>
+                  <m:t xml:space="preserve">b</m:t>
+                </m:r>
+              </m:e>
+            </m:d>
+          </m:e>
+          <m:e>
+            <m:r>
+              <m:rPr>
+                <m:lit/>
+                <m:nor/>
+              </m:rPr>
+              <w:rPr>
+                <w:rFonts w:ascii="Cambria Math" w:hAnsi="Cambria Math"/>
+              </w:rPr>
+              <m:t xml:space="preserve">=</m:t>
+            </m:r>
+            <m:acc>
+              <m:accPr>
+                <m:chr m:val="^"/>
+              </m:accPr>
+              <m:e>
+                <m:r>
+                  <w:rPr>
+                    <w:rFonts w:ascii="Cambria Math" w:hAnsi="Cambria Math"/>
+                  </w:rPr>
+                  <m:t xml:space="preserve">δ</m:t>
+                </m:r>
+              </m:e>
+            </m:acc>
+            <m:d>
+              <m:dPr>
+                <m:begChr m:val="("/>
+                <m:endChr m:val=")"/>
+              </m:dPr>
+              <m:e>
+                <m:r>
+                  <w:rPr>
+                    <w:rFonts w:ascii="Cambria Math" w:hAnsi="Cambria Math"/>
+                  </w:rPr>
+                  <m:t xml:space="preserve">q</m:t>
+                </m:r>
+                <m:r>
+                  <w:rPr>
+                    <w:rFonts w:ascii="Cambria Math" w:hAnsi="Cambria Math"/>
+                  </w:rPr>
+                  <m:t xml:space="preserve">1,</m:t>
+                </m:r>
+                <m:r>
+                  <w:rPr>
+                    <w:rFonts w:ascii="Cambria Math" w:hAnsi="Cambria Math"/>
+                  </w:rPr>
+                  <m:t xml:space="preserve">b</m:t>
+                </m:r>
+              </m:e>
+            </m:d>
+          </m:e>
+          <m:e>
+            <m:r>
+              <m:rPr>
+                <m:lit/>
+                <m:nor/>
+              </m:rPr>
+              <w:rPr>
+                <w:rFonts w:ascii="Cambria Math" w:hAnsi="Cambria Math"/>
+              </w:rPr>
+              <m:t xml:space="preserve">=</m:t>
+            </m:r>
+            <m:r>
+              <w:rPr>
+                <w:rFonts w:ascii="Cambria Math" w:hAnsi="Cambria Math"/>
+              </w:rPr>
+              <m:t xml:space="preserve">q</m:t>
+            </m:r>
+            <m:r>
+              <w:rPr>
+                <w:rFonts w:ascii="Cambria Math" w:hAnsi="Cambria Math"/>
+              </w:rPr>
+              <m:t xml:space="preserve">1</m:t>
+            </m:r>
+          </m:e>
+          <m:e>
+            <m:r>
+              <w:rPr>
+                <w:rFonts w:ascii="Cambria Math" w:hAnsi="Cambria Math"/>
+              </w:rPr>
+              <m:t xml:space="preserve">Da</m:t>
+            </m:r>
+            <m:r>
+              <w:rPr>
+                <w:rFonts w:ascii="Cambria Math" w:hAnsi="Cambria Math"/>
+              </w:rPr>
+              <m:t xml:space="preserve">q</m:t>
+            </m:r>
+            <m:r>
+              <w:rPr>
+                <w:rFonts w:ascii="Cambria Math" w:hAnsi="Cambria Math"/>
+              </w:rPr>
+              <m:t xml:space="preserve">1</m:t>
+            </m:r>
+            <m:r>
+              <w:rPr>
+                <w:rFonts w:ascii="Cambria Math" w:hAnsi="Cambria Math"/>
+              </w:rPr>
+              <m:t xml:space="preserve">ein</m:t>
+            </m:r>
+            <m:r>
+              <w:rPr>
+                <w:rFonts w:ascii="Cambria Math" w:hAnsi="Cambria Math"/>
+              </w:rPr>
+              <m:t xml:space="preserve">akzeptierender</m:t>
+            </m:r>
+            <m:r>
+              <w:rPr>
+                <w:rFonts w:ascii="Cambria Math" w:hAnsi="Cambria Math"/>
+              </w:rPr>
+              <m:t xml:space="preserve">Zustand</m:t>
+            </m:r>
+            <m:r>
+              <w:rPr>
+                <w:rFonts w:ascii="Cambria Math" w:hAnsi="Cambria Math"/>
+              </w:rPr>
+              <m:t xml:space="preserve">ist</m:t>
+            </m:r>
+            <m:r>
+              <w:rPr>
+                <w:rFonts w:ascii="Cambria Math" w:hAnsi="Cambria Math"/>
+              </w:rPr>
+              <m:t xml:space="preserve">,</m:t>
+            </m:r>
+            <m:r>
+              <w:rPr>
+                <w:rFonts w:ascii="Cambria Math" w:hAnsi="Cambria Math"/>
+              </w:rPr>
+              <m:t xml:space="preserve">gilt</m:t>
+            </m:r>
+            <m:r>
+              <w:rPr>
+                <w:rFonts w:ascii="Cambria Math" w:hAnsi="Cambria Math"/>
+              </w:rPr>
+              <m:t xml:space="preserve">:</m:t>
+            </m:r>
+            <m:r>
+              <w:rPr>
+                <w:rFonts w:ascii="Cambria Math" w:hAnsi="Cambria Math"/>
+              </w:rPr>
+              <m:t xml:space="preserve">bbab</m:t>
+            </m:r>
+            <m:r>
+              <w:rPr>
+                <w:rFonts w:ascii="Cambria Math" w:hAnsi="Cambria Math"/>
+              </w:rPr>
+              <m:t xml:space="preserve">∈</m:t>
+            </m:r>
+            <m:r>
+              <w:rPr>
+                <w:rFonts w:ascii="Cambria Math" w:hAnsi="Cambria Math"/>
+              </w:rPr>
+              <m:t xml:space="preserve">L</m:t>
+            </m:r>
+            <m:d>
+              <m:dPr>
+                <m:begChr m:val="("/>
+                <m:endChr m:val=")"/>
+              </m:dPr>
+              <m:e>
+                <m:r>
+                  <w:rPr>
+                    <w:rFonts w:ascii="Cambria Math" w:hAnsi="Cambria Math"/>
+                  </w:rPr>
+                  <m:t xml:space="preserve">A</m:t>
+                </m:r>
+              </m:e>
+            </m:d>
+          </m:e>
+        </m:eqArr>
+      </m:oMath>
+    </w:p>
+    <w:p>
+      <w:pPr>
+        <w:pStyle w:val="Normal"/>
+        <w:rPr/>
+      </w:pPr>
+      <w:r>
+        <w:rPr/>
+      </w:r>
+    </w:p>
+    <w:p>
+      <w:pPr>
+        <w:pStyle w:val="Berschrift4"/>
+        <w:numPr>
+          <w:ilvl w:val="3"/>
+          <w:numId w:val="1"/>
+        </w:numPr>
+        <w:rPr/>
+      </w:pPr>
+      <w:r>
+        <w:rPr/>
+        <w:t>2.</w:t>
+      </w:r>
+    </w:p>
+    <w:p>
+      <w:pPr>
+        <w:pStyle w:val="Normal"/>
+        <w:rPr/>
+      </w:pPr>
+      <w:r>
+        <w:rPr/>
+      </w:r>
+      <m:oMath xmlns:m="http://schemas.openxmlformats.org/officeDocument/2006/math">
+        <m:eqArr>
+          <m:e>
+            <m:r>
+              <w:rPr>
+                <w:rFonts w:ascii="Cambria Math" w:hAnsi="Cambria Math"/>
+              </w:rPr>
+              <m:t xml:space="preserve">δ</m:t>
+            </m:r>
+            <m:d>
+              <m:dPr>
+                <m:begChr m:val="("/>
+                <m:endChr m:val=")"/>
+              </m:dPr>
+              <m:e>
+                <m:r>
+                  <w:rPr>
+                    <w:rFonts w:ascii="Cambria Math" w:hAnsi="Cambria Math"/>
+                  </w:rPr>
+                  <m:t xml:space="preserve">q</m:t>
+                </m:r>
+                <m:r>
+                  <w:rPr>
+                    <w:rFonts w:ascii="Cambria Math" w:hAnsi="Cambria Math"/>
+                  </w:rPr>
+                  <m:t xml:space="preserve">0,</m:t>
+                </m:r>
+                <m:r>
+                  <w:rPr>
+                    <w:rFonts w:ascii="Cambria Math" w:hAnsi="Cambria Math"/>
+                  </w:rPr>
+                  <m:t xml:space="preserve">bbba</m:t>
+                </m:r>
+              </m:e>
+            </m:d>
+          </m:e>
+          <m:e>
+            <m:r>
+              <m:rPr>
+                <m:lit/>
+                <m:nor/>
+              </m:rPr>
+              <w:rPr>
+                <w:rFonts w:ascii="Cambria Math" w:hAnsi="Cambria Math"/>
+              </w:rPr>
+              <m:t xml:space="preserve">=</m:t>
+            </m:r>
+            <m:acc>
+              <m:accPr>
+                <m:chr m:val="^"/>
+              </m:accPr>
+              <m:e>
+                <m:r>
+                  <w:rPr>
+                    <w:rFonts w:ascii="Cambria Math" w:hAnsi="Cambria Math"/>
+                  </w:rPr>
+                  <m:t xml:space="preserve">δ</m:t>
+                </m:r>
+              </m:e>
+            </m:acc>
+            <m:d>
+              <m:dPr>
+                <m:begChr m:val="("/>
+                <m:endChr m:val=")"/>
+              </m:dPr>
+              <m:e>
+                <m:acc>
+                  <m:accPr>
+                    <m:chr m:val="^"/>
+                  </m:accPr>
+                  <m:e>
+                    <m:r>
+                      <w:rPr>
+                        <w:rFonts w:ascii="Cambria Math" w:hAnsi="Cambria Math"/>
+                      </w:rPr>
+                      <m:t xml:space="preserve">δ</m:t>
+                    </m:r>
+                  </m:e>
+                </m:acc>
+                <m:d>
+                  <m:dPr>
+                    <m:begChr m:val="("/>
+                    <m:endChr m:val=")"/>
+                  </m:dPr>
+                  <m:e>
+                    <m:acc>
+                      <m:accPr>
+                        <m:chr m:val="^"/>
+                      </m:accPr>
+                      <m:e>
+                        <m:r>
+                          <w:rPr>
+                            <w:rFonts w:ascii="Cambria Math" w:hAnsi="Cambria Math"/>
+                          </w:rPr>
+                          <m:t xml:space="preserve">δ</m:t>
+                        </m:r>
+                      </m:e>
+                    </m:acc>
+                    <m:d>
+                      <m:dPr>
+                        <m:begChr m:val="("/>
+                        <m:endChr m:val=")"/>
+                      </m:dPr>
+                      <m:e>
+                        <m:r>
+                          <w:rPr>
+                            <w:rFonts w:ascii="Cambria Math" w:hAnsi="Cambria Math"/>
+                          </w:rPr>
+                          <m:t xml:space="preserve">q</m:t>
+                        </m:r>
+                        <m:r>
+                          <w:rPr>
+                            <w:rFonts w:ascii="Cambria Math" w:hAnsi="Cambria Math"/>
+                          </w:rPr>
+                          <m:t xml:space="preserve">0,</m:t>
+                        </m:r>
+                        <m:r>
+                          <w:rPr>
+                            <w:rFonts w:ascii="Cambria Math" w:hAnsi="Cambria Math"/>
+                          </w:rPr>
+                          <m:t xml:space="preserve">b</m:t>
+                        </m:r>
+                      </m:e>
+                    </m:d>
+                    <m:r>
+                      <w:rPr>
+                        <w:rFonts w:ascii="Cambria Math" w:hAnsi="Cambria Math"/>
+                      </w:rPr>
+                      <m:t xml:space="preserve">,</m:t>
+                    </m:r>
+                    <m:r>
+                      <w:rPr>
+                        <w:rFonts w:ascii="Cambria Math" w:hAnsi="Cambria Math"/>
+                      </w:rPr>
+                      <m:t xml:space="preserve">b</m:t>
+                    </m:r>
+                  </m:e>
+                </m:d>
+                <m:r>
+                  <w:rPr>
+                    <w:rFonts w:ascii="Cambria Math" w:hAnsi="Cambria Math"/>
+                  </w:rPr>
+                  <m:t xml:space="preserve">,</m:t>
+                </m:r>
+                <m:r>
+                  <w:rPr>
+                    <w:rFonts w:ascii="Cambria Math" w:hAnsi="Cambria Math"/>
+                  </w:rPr>
+                  <m:t xml:space="preserve">a</m:t>
+                </m:r>
+              </m:e>
+            </m:d>
+          </m:e>
+          <m:e>
+            <m:r>
+              <m:rPr>
+                <m:lit/>
+                <m:nor/>
+              </m:rPr>
+              <w:rPr>
+                <w:rFonts w:ascii="Cambria Math" w:hAnsi="Cambria Math"/>
+              </w:rPr>
+              <m:t xml:space="preserve">=</m:t>
+            </m:r>
+            <m:acc>
+              <m:accPr>
+                <m:chr m:val="^"/>
+              </m:accPr>
+              <m:e>
+                <m:r>
+                  <w:rPr>
+                    <w:rFonts w:ascii="Cambria Math" w:hAnsi="Cambria Math"/>
+                  </w:rPr>
+                  <m:t xml:space="preserve">δ</m:t>
+                </m:r>
+              </m:e>
+            </m:acc>
+            <m:d>
+              <m:dPr>
+                <m:begChr m:val="("/>
+                <m:endChr m:val=")"/>
+              </m:dPr>
+              <m:e>
+                <m:acc>
+                  <m:accPr>
+                    <m:chr m:val="^"/>
+                  </m:accPr>
+                  <m:e>
+                    <m:r>
+                      <w:rPr>
+                        <w:rFonts w:ascii="Cambria Math" w:hAnsi="Cambria Math"/>
+                      </w:rPr>
+                      <m:t xml:space="preserve">δ</m:t>
+                    </m:r>
+                  </m:e>
+                </m:acc>
+                <m:d>
+                  <m:dPr>
+                    <m:begChr m:val="("/>
+                    <m:endChr m:val=")"/>
+                  </m:dPr>
+                  <m:e>
+                    <m:r>
+                      <w:rPr>
+                        <w:rFonts w:ascii="Cambria Math" w:hAnsi="Cambria Math"/>
+                      </w:rPr>
+                      <m:t xml:space="preserve">q</m:t>
+                    </m:r>
+                    <m:r>
+                      <w:rPr>
+                        <w:rFonts w:ascii="Cambria Math" w:hAnsi="Cambria Math"/>
+                      </w:rPr>
+                      <m:t xml:space="preserve">2,</m:t>
+                    </m:r>
+                    <m:r>
+                      <w:rPr>
+                        <w:rFonts w:ascii="Cambria Math" w:hAnsi="Cambria Math"/>
+                      </w:rPr>
+                      <m:t xml:space="preserve">b</m:t>
+                    </m:r>
+                  </m:e>
+                </m:d>
+                <m:r>
+                  <w:rPr>
+                    <w:rFonts w:ascii="Cambria Math" w:hAnsi="Cambria Math"/>
+                  </w:rPr>
+                  <m:t xml:space="preserve">,</m:t>
+                </m:r>
+                <m:r>
+                  <w:rPr>
+                    <w:rFonts w:ascii="Cambria Math" w:hAnsi="Cambria Math"/>
+                  </w:rPr>
+                  <m:t xml:space="preserve">a</m:t>
+                </m:r>
+              </m:e>
+            </m:d>
+          </m:e>
+          <m:e>
+            <m:r>
+              <m:rPr>
+                <m:lit/>
+                <m:nor/>
+              </m:rPr>
+              <w:rPr>
+                <w:rFonts w:ascii="Cambria Math" w:hAnsi="Cambria Math"/>
+              </w:rPr>
+              <m:t xml:space="preserve">=</m:t>
+            </m:r>
+            <m:acc>
+              <m:accPr>
+                <m:chr m:val="^"/>
+              </m:accPr>
+              <m:e>
+                <m:r>
+                  <w:rPr>
+                    <w:rFonts w:ascii="Cambria Math" w:hAnsi="Cambria Math"/>
+                  </w:rPr>
+                  <m:t xml:space="preserve">δ</m:t>
+                </m:r>
+              </m:e>
+            </m:acc>
+            <m:d>
+              <m:dPr>
+                <m:begChr m:val="("/>
+                <m:endChr m:val=")"/>
+              </m:dPr>
+              <m:e>
+                <m:r>
+                  <w:rPr>
+                    <w:rFonts w:ascii="Cambria Math" w:hAnsi="Cambria Math"/>
+                  </w:rPr>
+                  <m:t xml:space="preserve">q</m:t>
+                </m:r>
+                <m:r>
+                  <w:rPr>
+                    <w:rFonts w:ascii="Cambria Math" w:hAnsi="Cambria Math"/>
+                  </w:rPr>
+                  <m:t xml:space="preserve">1,</m:t>
+                </m:r>
+                <m:r>
+                  <w:rPr>
+                    <w:rFonts w:ascii="Cambria Math" w:hAnsi="Cambria Math"/>
+                  </w:rPr>
+                  <m:t xml:space="preserve">a</m:t>
+                </m:r>
+              </m:e>
+            </m:d>
+          </m:e>
+          <m:e>
+            <m:r>
+              <m:rPr>
+                <m:lit/>
+                <m:nor/>
+              </m:rPr>
+              <w:rPr>
+                <w:rFonts w:ascii="Cambria Math" w:hAnsi="Cambria Math"/>
+              </w:rPr>
+              <m:t xml:space="preserve">=</m:t>
+            </m:r>
+            <m:r>
+              <w:rPr>
+                <w:rFonts w:ascii="Cambria Math" w:hAnsi="Cambria Math"/>
+              </w:rPr>
+              <m:t xml:space="preserve">q</m:t>
+            </m:r>
+            <m:r>
+              <w:rPr>
+                <w:rFonts w:ascii="Cambria Math" w:hAnsi="Cambria Math"/>
+              </w:rPr>
+              <m:t xml:space="preserve">1</m:t>
+            </m:r>
+          </m:e>
+          <m:e>
+            <m:r>
+              <w:rPr>
+                <w:rFonts w:ascii="Cambria Math" w:hAnsi="Cambria Math"/>
+              </w:rPr>
+              <m:t xml:space="preserve">Da</m:t>
+            </m:r>
+            <m:r>
+              <w:rPr>
+                <w:rFonts w:ascii="Cambria Math" w:hAnsi="Cambria Math"/>
+              </w:rPr>
+              <m:t xml:space="preserve">q</m:t>
+            </m:r>
+            <m:r>
+              <w:rPr>
+                <w:rFonts w:ascii="Cambria Math" w:hAnsi="Cambria Math"/>
+              </w:rPr>
+              <m:t xml:space="preserve">1</m:t>
+            </m:r>
+            <m:r>
+              <w:rPr>
+                <w:rFonts w:ascii="Cambria Math" w:hAnsi="Cambria Math"/>
+              </w:rPr>
+              <m:t xml:space="preserve">ein</m:t>
+            </m:r>
+            <m:r>
+              <w:rPr>
+                <w:rFonts w:ascii="Cambria Math" w:hAnsi="Cambria Math"/>
+              </w:rPr>
+              <m:t xml:space="preserve">akzeptierender</m:t>
+            </m:r>
+            <m:r>
+              <w:rPr>
+                <w:rFonts w:ascii="Cambria Math" w:hAnsi="Cambria Math"/>
+              </w:rPr>
+              <m:t xml:space="preserve">Zustand</m:t>
+            </m:r>
+            <m:r>
+              <w:rPr>
+                <w:rFonts w:ascii="Cambria Math" w:hAnsi="Cambria Math"/>
+              </w:rPr>
+              <m:t xml:space="preserve">ist</m:t>
+            </m:r>
+            <m:r>
+              <w:rPr>
+                <w:rFonts w:ascii="Cambria Math" w:hAnsi="Cambria Math"/>
+              </w:rPr>
+              <m:t xml:space="preserve">,</m:t>
+            </m:r>
+            <m:r>
+              <w:rPr>
+                <w:rFonts w:ascii="Cambria Math" w:hAnsi="Cambria Math"/>
+              </w:rPr>
+              <m:t xml:space="preserve">gilt</m:t>
+            </m:r>
+            <m:r>
+              <w:rPr>
+                <w:rFonts w:ascii="Cambria Math" w:hAnsi="Cambria Math"/>
+              </w:rPr>
+              <m:t xml:space="preserve">:</m:t>
+            </m:r>
+            <m:r>
+              <w:rPr>
+                <w:rFonts w:ascii="Cambria Math" w:hAnsi="Cambria Math"/>
+              </w:rPr>
+              <m:t xml:space="preserve">bba</m:t>
+            </m:r>
+            <m:r>
+              <w:rPr>
+                <w:rFonts w:ascii="Cambria Math" w:hAnsi="Cambria Math"/>
+              </w:rPr>
+              <m:t xml:space="preserve">∈</m:t>
+            </m:r>
+            <m:r>
+              <w:rPr>
+                <w:rFonts w:ascii="Cambria Math" w:hAnsi="Cambria Math"/>
+              </w:rPr>
+              <m:t xml:space="preserve">L</m:t>
+            </m:r>
+            <m:d>
+              <m:dPr>
+                <m:begChr m:val="("/>
+                <m:endChr m:val=")"/>
+              </m:dPr>
+              <m:e>
+                <m:r>
+                  <w:rPr>
+                    <w:rFonts w:ascii="Cambria Math" w:hAnsi="Cambria Math"/>
+                  </w:rPr>
+                  <m:t xml:space="preserve">A</m:t>
+                </m:r>
+              </m:e>
+            </m:d>
+          </m:e>
+        </m:eqArr>
+      </m:oMath>
+    </w:p>
+    <w:p>
+      <w:pPr>
+        <w:pStyle w:val="Normal"/>
+        <w:rPr/>
+      </w:pPr>
+      <w:r>
+        <w:rPr/>
+      </w:r>
+    </w:p>
+    <w:p>
+      <w:pPr>
+        <w:pStyle w:val="Berschrift4"/>
+        <w:numPr>
+          <w:ilvl w:val="3"/>
+          <w:numId w:val="1"/>
+        </w:numPr>
+        <w:rPr/>
+      </w:pPr>
+      <w:r>
+        <w:rPr/>
+        <w:t>3.</w:t>
+      </w:r>
+    </w:p>
+    <w:p>
+      <w:pPr>
+        <w:pStyle w:val="Normal"/>
+        <w:rPr/>
+      </w:pPr>
+      <w:r>
+        <w:rPr/>
+        <w:t>Ich wende die erweiterte Übergangsfunktion auf das Wort an. Ich betrachtete den, dadurch erreichten Zustand. Ist dieser akzeptierend, ist das Wort Teil der, durch den NEA beschriebenen, Sprache. Ich habe dieses Verfahren gewählt, weil es für mich am intuivsten ist und durch die einzelnen Schritte innerhalb dieser, klar zu erkennen ist, wo eventuell ein Fehler passiert ist.</w:t>
+      </w:r>
+    </w:p>
+    <w:p>
+      <w:pPr>
+        <w:pStyle w:val="Normal"/>
+        <w:rPr/>
+      </w:pPr>
+      <w:r>
+        <w:rPr/>
+      </w:r>
+    </w:p>
+    <w:p>
+      <w:pPr>
+        <w:pStyle w:val="Berschrift3"/>
+        <w:numPr>
+          <w:ilvl w:val="2"/>
+          <w:numId w:val="1"/>
+        </w:numPr>
+        <w:rPr/>
+      </w:pPr>
+      <w:r>
+        <w:rPr/>
+        <w:t>D)</w:t>
+      </w:r>
+    </w:p>
+    <w:p>
+      <w:pPr>
+        <w:pStyle w:val="Textkrper"/>
+        <w:rPr/>
+      </w:pPr>
+      <w:r>
+        <w:rPr/>
+        <w:t>Induktionsanfang:</w:t>
+      </w:r>
+    </w:p>
+    <w:p>
+      <w:pPr>
+        <w:pStyle w:val="Textkrper"/>
+        <w:rPr/>
+      </w:pPr>
+      <w:r>
+        <w:rPr/>
+      </w:r>
+      <m:oMath xmlns:m="http://schemas.openxmlformats.org/officeDocument/2006/math">
+        <m:eqArr>
+          <m:e>
+            <m:r>
+              <w:rPr>
+                <w:rFonts w:ascii="Cambria Math" w:hAnsi="Cambria Math"/>
+              </w:rPr>
+              <m:t xml:space="preserve">n</m:t>
+            </m:r>
+            <m:r>
+              <w:rPr>
+                <w:rFonts w:ascii="Cambria Math" w:hAnsi="Cambria Math"/>
+              </w:rPr>
+              <m:t xml:space="preserve">=</m:t>
+            </m:r>
+            <m:r>
+              <w:rPr>
+                <w:rFonts w:ascii="Cambria Math" w:hAnsi="Cambria Math"/>
+              </w:rPr>
+              <m:t xml:space="preserve">0</m:t>
+            </m:r>
+          </m:e>
+          <m:e>
+            <m:sSup>
+              <m:e>
+                <m:r>
+                  <w:rPr>
+                    <w:rFonts w:ascii="Cambria Math" w:hAnsi="Cambria Math"/>
+                  </w:rPr>
+                  <m:t xml:space="preserve">b</m:t>
+                </m:r>
+              </m:e>
+              <m:sup>
+                <m:d>
+                  <m:dPr>
+                    <m:begChr m:val="("/>
+                    <m:endChr m:val=")"/>
+                  </m:dPr>
+                  <m:e>
+                    <m:r>
+                      <w:rPr>
+                        <w:rFonts w:ascii="Cambria Math" w:hAnsi="Cambria Math"/>
+                      </w:rPr>
+                      <m:t xml:space="preserve">2</m:t>
+                    </m:r>
+                    <m:r>
+                      <w:rPr>
+                        <w:rFonts w:ascii="Cambria Math" w:hAnsi="Cambria Math"/>
+                      </w:rPr>
+                      <m:t xml:space="preserve">∗</m:t>
+                    </m:r>
+                    <m:r>
+                      <w:rPr>
+                        <w:rFonts w:ascii="Cambria Math" w:hAnsi="Cambria Math"/>
+                      </w:rPr>
+                      <m:t xml:space="preserve">0</m:t>
+                    </m:r>
+                    <m:r>
+                      <w:rPr>
+                        <w:rFonts w:ascii="Cambria Math" w:hAnsi="Cambria Math"/>
+                      </w:rPr>
+                      <m:t xml:space="preserve">+</m:t>
+                    </m:r>
+                    <m:r>
+                      <w:rPr>
+                        <w:rFonts w:ascii="Cambria Math" w:hAnsi="Cambria Math"/>
+                      </w:rPr>
+                      <m:t xml:space="preserve">1</m:t>
+                    </m:r>
+                  </m:e>
+                </m:d>
+              </m:sup>
+            </m:sSup>
+            <m:r>
+              <w:rPr>
+                <w:rFonts w:ascii="Cambria Math" w:hAnsi="Cambria Math"/>
+              </w:rPr>
+              <m:t xml:space="preserve">=</m:t>
+            </m:r>
+            <m:r>
+              <w:rPr>
+                <w:rFonts w:ascii="Cambria Math" w:hAnsi="Cambria Math"/>
+              </w:rPr>
+              <m:t xml:space="preserve">b</m:t>
+            </m:r>
+          </m:e>
+          <m:e>
+            <m:r>
+              <w:rPr>
+                <w:rFonts w:ascii="Cambria Math" w:hAnsi="Cambria Math"/>
+              </w:rPr>
+              <m:t xml:space="preserve">δ</m:t>
+            </m:r>
+            <m:d>
+              <m:dPr>
+                <m:begChr m:val="("/>
+                <m:endChr m:val=")"/>
+              </m:dPr>
+              <m:e>
+                <m:r>
+                  <w:rPr>
+                    <w:rFonts w:ascii="Cambria Math" w:hAnsi="Cambria Math"/>
+                  </w:rPr>
+                  <m:t xml:space="preserve">s</m:t>
+                </m:r>
+                <m:r>
+                  <w:rPr>
+                    <w:rFonts w:ascii="Cambria Math" w:hAnsi="Cambria Math"/>
+                  </w:rPr>
+                  <m:t xml:space="preserve">0,</m:t>
+                </m:r>
+                <m:r>
+                  <w:rPr>
+                    <w:rFonts w:ascii="Cambria Math" w:hAnsi="Cambria Math"/>
+                  </w:rPr>
+                  <m:t xml:space="preserve">b</m:t>
+                </m:r>
+              </m:e>
+            </m:d>
+            <m:r>
+              <w:rPr>
+                <w:rFonts w:ascii="Cambria Math" w:hAnsi="Cambria Math"/>
+              </w:rPr>
+              <m:t xml:space="preserve">=</m:t>
+            </m:r>
+            <m:r>
+              <w:rPr>
+                <w:rFonts w:ascii="Cambria Math" w:hAnsi="Cambria Math"/>
+              </w:rPr>
+              <m:t xml:space="preserve">s</m:t>
+            </m:r>
+            <m:r>
+              <w:rPr>
+                <w:rFonts w:ascii="Cambria Math" w:hAnsi="Cambria Math"/>
+              </w:rPr>
+              <m:t xml:space="preserve">1</m:t>
+            </m:r>
+          </m:e>
+          <m:e>
+            <m:r>
+              <w:rPr>
+                <w:rFonts w:ascii="Cambria Math" w:hAnsi="Cambria Math"/>
+              </w:rPr>
+              <m:t xml:space="preserve">Da</m:t>
+            </m:r>
+            <m:r>
+              <w:rPr>
+                <w:rFonts w:ascii="Cambria Math" w:hAnsi="Cambria Math"/>
+              </w:rPr>
+              <m:t xml:space="preserve">s</m:t>
+            </m:r>
+            <m:r>
+              <w:rPr>
+                <w:rFonts w:ascii="Cambria Math" w:hAnsi="Cambria Math"/>
+              </w:rPr>
+              <m:t xml:space="preserve">1</m:t>
+            </m:r>
+            <m:r>
+              <w:rPr>
+                <w:rFonts w:ascii="Cambria Math" w:hAnsi="Cambria Math"/>
+              </w:rPr>
+              <m:t xml:space="preserve">Akzeptor</m:t>
+            </m:r>
+            <m:r>
+              <w:rPr>
+                <w:rFonts w:ascii="Cambria Math" w:hAnsi="Cambria Math"/>
+              </w:rPr>
+              <m:t xml:space="preserve">ist</m:t>
+            </m:r>
+            <m:r>
+              <w:rPr>
+                <w:rFonts w:ascii="Cambria Math" w:hAnsi="Cambria Math"/>
+              </w:rPr>
+              <m:t xml:space="preserve">es</m:t>
+            </m:r>
+            <m:r>
+              <w:rPr>
+                <w:rFonts w:ascii="Cambria Math" w:hAnsi="Cambria Math"/>
+              </w:rPr>
+              <m:t xml:space="preserve">korrekt</m:t>
+            </m:r>
+          </m:e>
+        </m:eqArr>
+      </m:oMath>
+    </w:p>
+    <w:p>
+      <w:pPr>
+        <w:pStyle w:val="Textkrper"/>
+        <w:rPr/>
+      </w:pPr>
+      <w:r>
+        <w:rPr/>
+        <w:t>Induktionsannahme:</w:t>
+      </w:r>
+    </w:p>
+    <w:p>
+      <w:pPr>
+        <w:pStyle w:val="Textkrper"/>
+        <w:rPr/>
+      </w:pPr>
+      <w:r>
+        <w:rPr/>
+        <w:t>L(A) ist eine Sprache des Automaten</w:t>
+      </w:r>
+    </w:p>
+    <w:p>
+      <w:pPr>
+        <w:pStyle w:val="Textkrper"/>
+        <w:rPr/>
+      </w:pPr>
+      <w:r>
+        <w:rPr/>
+        <w:t>Induktionsschritt:</w:t>
+      </w:r>
+    </w:p>
+    <w:p>
+      <w:pPr>
+        <w:pStyle w:val="Textkrper"/>
+        <w:rPr/>
+      </w:pPr>
+      <w:r>
+        <w:rPr/>
+        <w:t>n → n+1</w:t>
+      </w:r>
+    </w:p>
+    <w:p>
+      <w:pPr>
+        <w:pStyle w:val="Textkrper"/>
+        <w:rPr/>
+      </w:pPr>
+      <w:r>
+        <w:rPr/>
+        <w:t>Induktionsbeweis:</w:t>
+      </w:r>
+    </w:p>
+    <w:p>
+      <w:pPr>
+        <w:pStyle w:val="Textkrper"/>
+        <w:rPr/>
+      </w:pPr>
+      <w:r>
+        <w:rPr/>
+      </w:r>
+      <m:oMath xmlns:m="http://schemas.openxmlformats.org/officeDocument/2006/math">
+        <m:eqArr>
+          <m:e>
+            <m:r>
+              <w:rPr>
+                <w:rFonts w:ascii="Cambria Math" w:hAnsi="Cambria Math"/>
+              </w:rPr>
+              <m:t xml:space="preserve">n</m:t>
+            </m:r>
+            <m:r>
+              <w:rPr>
+                <w:rFonts w:ascii="Cambria Math" w:hAnsi="Cambria Math"/>
+              </w:rPr>
+              <m:t xml:space="preserve">+</m:t>
+            </m:r>
+            <m:r>
+              <w:rPr>
+                <w:rFonts w:ascii="Cambria Math" w:hAnsi="Cambria Math"/>
+              </w:rPr>
+              <m:t xml:space="preserve">1</m:t>
+            </m:r>
+            <m:r>
+              <w:rPr>
+                <w:rFonts w:ascii="Cambria Math" w:hAnsi="Cambria Math"/>
+              </w:rPr>
+              <m:t xml:space="preserve">:</m:t>
+            </m:r>
+          </m:e>
+          <m:e>
+            <m:r>
+              <m:rPr>
+                <m:lit/>
+                <m:nor/>
+              </m:rPr>
+              <w:rPr>
+                <w:rFonts w:ascii="Cambria Math" w:hAnsi="Cambria Math"/>
+              </w:rPr>
+              <m:t xml:space="preserve">{</m:t>
+            </m:r>
+            <m:sSup>
+              <m:e>
+                <m:r>
+                  <w:rPr>
+                    <w:rFonts w:ascii="Cambria Math" w:hAnsi="Cambria Math"/>
+                  </w:rPr>
+                  <m:t xml:space="preserve">b</m:t>
+                </m:r>
+              </m:e>
+              <m:sup>
+                <m:r>
+                  <w:rPr>
+                    <w:rFonts w:ascii="Cambria Math" w:hAnsi="Cambria Math"/>
+                  </w:rPr>
+                  <m:t xml:space="preserve">m</m:t>
+                </m:r>
+              </m:sup>
+            </m:sSup>
+            <m:r>
+              <m:rPr>
+                <m:lit/>
+                <m:nor/>
+              </m:rPr>
+              <w:rPr>
+                <w:rFonts w:ascii="Cambria Math" w:hAnsi="Cambria Math"/>
+              </w:rPr>
+              <m:t xml:space="preserve">|</m:t>
+            </m:r>
+            <m:r>
+              <w:rPr>
+                <w:rFonts w:ascii="Cambria Math" w:hAnsi="Cambria Math"/>
+              </w:rPr>
+              <m:t xml:space="preserve">m</m:t>
+            </m:r>
+            <m:r>
+              <w:rPr>
+                <w:rFonts w:ascii="Cambria Math" w:hAnsi="Cambria Math"/>
+              </w:rPr>
+              <m:t xml:space="preserve">=</m:t>
+            </m:r>
+            <m:r>
+              <w:rPr>
+                <w:rFonts w:ascii="Cambria Math" w:hAnsi="Cambria Math"/>
+              </w:rPr>
+              <m:t xml:space="preserve">2</m:t>
+            </m:r>
+            <m:r>
+              <w:rPr>
+                <w:rFonts w:ascii="Cambria Math" w:hAnsi="Cambria Math"/>
+              </w:rPr>
+              <m:t xml:space="preserve">n</m:t>
+            </m:r>
+            <m:r>
+              <w:rPr>
+                <w:rFonts w:ascii="Cambria Math" w:hAnsi="Cambria Math"/>
+              </w:rPr>
+              <m:t xml:space="preserve">+</m:t>
+            </m:r>
+            <m:r>
+              <w:rPr>
+                <w:rFonts w:ascii="Cambria Math" w:hAnsi="Cambria Math"/>
+              </w:rPr>
+              <m:t xml:space="preserve">1</m:t>
+            </m:r>
+            <m:r>
+              <w:rPr>
+                <w:rFonts w:ascii="Cambria Math" w:hAnsi="Cambria Math"/>
+              </w:rPr>
+              <m:t xml:space="preserve">für</m:t>
+            </m:r>
+            <m:r>
+              <w:rPr>
+                <w:rFonts w:ascii="Cambria Math" w:hAnsi="Cambria Math"/>
+              </w:rPr>
+              <m:t xml:space="preserve">ein</m:t>
+            </m:r>
+            <m:r>
+              <w:rPr>
+                <w:rFonts w:ascii="Cambria Math" w:hAnsi="Cambria Math"/>
+              </w:rPr>
+              <m:t xml:space="preserve">n</m:t>
+            </m:r>
+            <m:r>
+              <w:rPr>
+                <w:rFonts w:ascii="Cambria Math" w:hAnsi="Cambria Math"/>
+              </w:rPr>
+              <m:t xml:space="preserve">∈</m:t>
+            </m:r>
+            <m:r>
+              <w:rPr>
+                <w:rFonts w:ascii="Cambria Math" w:hAnsi="Cambria Math"/>
+              </w:rPr>
+              <m:t xml:space="preserve">ℕ</m:t>
+            </m:r>
+            <m:r>
+              <m:rPr>
+                <m:lit/>
+                <m:nor/>
+              </m:rPr>
+              <w:rPr>
+                <w:rFonts w:ascii="Cambria Math" w:hAnsi="Cambria Math"/>
+              </w:rPr>
+              <m:t xml:space="preserve">}</m:t>
+            </m:r>
+          </m:e>
+          <m:e/>
+        </m:eqArr>
+      </m:oMath>
+    </w:p>
+    <w:p>
+      <w:pPr>
+        <w:pStyle w:val="Textkrper"/>
+        <w:spacing w:before="0" w:after="140"/>
+        <w:rPr/>
+      </w:pPr>
+      <w:r>
+        <w:rPr/>
+        <w:t>Der Automat akzeptiert eine ungerade Anzahl von Bs durch die Operation in der Mengenkklammer ist die Anzahl der Bs immer ungerade. DAS NOCH FORMAL AUFSCHREIBEN</w:t>
       </w:r>
     </w:p>
     <w:sectPr>
@@ -1172,6 +4334,110 @@
     </w:sectPr>
   </w:body>
 </w:document>
+</file>
+
+<file path=word/numbering.xml><?xml version="1.0" encoding="utf-8"?>
+<w:numbering xmlns:w="http://schemas.openxmlformats.org/wordprocessingml/2006/main" xmlns:o="urn:schemas-microsoft-com:office:office" xmlns:r="http://schemas.openxmlformats.org/officeDocument/2006/relationships" xmlns:v="urn:schemas-microsoft-com:vml">
+  <w:abstractNum w:abstractNumId="1">
+    <w:lvl w:ilvl="0">
+      <w:start w:val="1"/>
+      <w:pStyle w:val="Berschrift1"/>
+      <w:numFmt w:val="none"/>
+      <w:suff w:val="nothing"/>
+      <w:lvlText w:val=""/>
+      <w:lvlJc w:val="left"/>
+      <w:pPr>
+        <w:ind w:left="0" w:hanging="0"/>
+      </w:pPr>
+    </w:lvl>
+    <w:lvl w:ilvl="1">
+      <w:start w:val="1"/>
+      <w:pStyle w:val="Berschrift2"/>
+      <w:numFmt w:val="none"/>
+      <w:suff w:val="nothing"/>
+      <w:lvlText w:val=""/>
+      <w:lvlJc w:val="left"/>
+      <w:pPr>
+        <w:ind w:left="0" w:hanging="0"/>
+      </w:pPr>
+    </w:lvl>
+    <w:lvl w:ilvl="2">
+      <w:start w:val="1"/>
+      <w:pStyle w:val="Berschrift3"/>
+      <w:numFmt w:val="none"/>
+      <w:suff w:val="nothing"/>
+      <w:lvlText w:val=""/>
+      <w:lvlJc w:val="left"/>
+      <w:pPr>
+        <w:ind w:left="0" w:hanging="0"/>
+      </w:pPr>
+    </w:lvl>
+    <w:lvl w:ilvl="3">
+      <w:start w:val="1"/>
+      <w:pStyle w:val="Berschrift4"/>
+      <w:numFmt w:val="none"/>
+      <w:suff w:val="nothing"/>
+      <w:lvlText w:val=""/>
+      <w:lvlJc w:val="left"/>
+      <w:pPr>
+        <w:ind w:left="0" w:hanging="0"/>
+      </w:pPr>
+    </w:lvl>
+    <w:lvl w:ilvl="4">
+      <w:start w:val="1"/>
+      <w:numFmt w:val="none"/>
+      <w:suff w:val="nothing"/>
+      <w:lvlText w:val=""/>
+      <w:lvlJc w:val="left"/>
+      <w:pPr>
+        <w:ind w:left="0" w:hanging="0"/>
+      </w:pPr>
+    </w:lvl>
+    <w:lvl w:ilvl="5">
+      <w:start w:val="1"/>
+      <w:numFmt w:val="none"/>
+      <w:suff w:val="nothing"/>
+      <w:lvlText w:val=""/>
+      <w:lvlJc w:val="left"/>
+      <w:pPr>
+        <w:ind w:left="0" w:hanging="0"/>
+      </w:pPr>
+    </w:lvl>
+    <w:lvl w:ilvl="6">
+      <w:start w:val="1"/>
+      <w:numFmt w:val="none"/>
+      <w:suff w:val="nothing"/>
+      <w:lvlText w:val=""/>
+      <w:lvlJc w:val="left"/>
+      <w:pPr>
+        <w:ind w:left="0" w:hanging="0"/>
+      </w:pPr>
+    </w:lvl>
+    <w:lvl w:ilvl="7">
+      <w:start w:val="1"/>
+      <w:numFmt w:val="none"/>
+      <w:suff w:val="nothing"/>
+      <w:lvlText w:val=""/>
+      <w:lvlJc w:val="left"/>
+      <w:pPr>
+        <w:ind w:left="0" w:hanging="0"/>
+      </w:pPr>
+    </w:lvl>
+    <w:lvl w:ilvl="8">
+      <w:start w:val="1"/>
+      <w:numFmt w:val="none"/>
+      <w:suff w:val="nothing"/>
+      <w:lvlText w:val=""/>
+      <w:lvlJc w:val="left"/>
+      <w:pPr>
+        <w:ind w:left="0" w:hanging="0"/>
+      </w:pPr>
+    </w:lvl>
+  </w:abstractNum>
+  <w:num w:numId="1">
+    <w:abstractNumId w:val="1"/>
+  </w:num>
+</w:numbering>
 </file>
 
 <file path=word/styles.xml><?xml version="1.0" encoding="utf-8"?>
@@ -1205,6 +4471,88 @@
       <w:sz w:val="24"/>
       <w:szCs w:val="24"/>
       <w:lang w:val="de-DE" w:eastAsia="zh-CN" w:bidi="hi-IN"/>
+    </w:rPr>
+  </w:style>
+  <w:style w:type="paragraph" w:styleId="Berschrift1">
+    <w:name w:val="Heading 1"/>
+    <w:basedOn w:val="Berschrift"/>
+    <w:next w:val="Textkrper"/>
+    <w:qFormat/>
+    <w:pPr>
+      <w:numPr>
+        <w:ilvl w:val="0"/>
+        <w:numId w:val="1"/>
+      </w:numPr>
+      <w:spacing w:before="240" w:after="120"/>
+      <w:outlineLvl w:val="0"/>
+    </w:pPr>
+    <w:rPr>
+      <w:b/>
+      <w:bCs/>
+      <w:sz w:val="36"/>
+      <w:szCs w:val="36"/>
+    </w:rPr>
+  </w:style>
+  <w:style w:type="paragraph" w:styleId="Berschrift2">
+    <w:name w:val="Heading 2"/>
+    <w:basedOn w:val="Berschrift"/>
+    <w:next w:val="Textkrper"/>
+    <w:qFormat/>
+    <w:pPr>
+      <w:numPr>
+        <w:ilvl w:val="1"/>
+        <w:numId w:val="1"/>
+      </w:numPr>
+      <w:spacing w:before="200" w:after="120"/>
+      <w:outlineLvl w:val="1"/>
+    </w:pPr>
+    <w:rPr>
+      <w:b/>
+      <w:bCs/>
+      <w:sz w:val="32"/>
+      <w:szCs w:val="32"/>
+    </w:rPr>
+  </w:style>
+  <w:style w:type="paragraph" w:styleId="Berschrift3">
+    <w:name w:val="Heading 3"/>
+    <w:basedOn w:val="Berschrift"/>
+    <w:next w:val="Textkrper"/>
+    <w:qFormat/>
+    <w:pPr>
+      <w:numPr>
+        <w:ilvl w:val="2"/>
+        <w:numId w:val="1"/>
+      </w:numPr>
+      <w:spacing w:before="140" w:after="120"/>
+      <w:outlineLvl w:val="2"/>
+    </w:pPr>
+    <w:rPr>
+      <w:b/>
+      <w:bCs/>
+      <w:sz w:val="28"/>
+      <w:szCs w:val="28"/>
+    </w:rPr>
+  </w:style>
+  <w:style w:type="paragraph" w:styleId="Berschrift4">
+    <w:name w:val="Heading 4"/>
+    <w:basedOn w:val="Berschrift"/>
+    <w:next w:val="Textkrper"/>
+    <w:qFormat/>
+    <w:pPr>
+      <w:numPr>
+        <w:ilvl w:val="3"/>
+        <w:numId w:val="1"/>
+      </w:numPr>
+      <w:spacing w:before="120" w:after="120"/>
+      <w:outlineLvl w:val="3"/>
+    </w:pPr>
+    <w:rPr>
+      <w:b/>
+      <w:bCs/>
+      <w:i/>
+      <w:iCs/>
+      <w:sz w:val="27"/>
+      <w:szCs w:val="27"/>
     </w:rPr>
   </w:style>
   <w:style w:type="paragraph" w:styleId="Berschrift">
@@ -1265,5 +4613,20 @@
       <w:rFonts w:cs="Lucida Sans"/>
     </w:rPr>
   </w:style>
+  <w:style w:type="paragraph" w:styleId="Titel">
+    <w:name w:val="Title"/>
+    <w:basedOn w:val="Berschrift"/>
+    <w:next w:val="Textkrper"/>
+    <w:qFormat/>
+    <w:pPr>
+      <w:jc w:val="center"/>
+    </w:pPr>
+    <w:rPr>
+      <w:b/>
+      <w:bCs/>
+      <w:sz w:val="56"/>
+      <w:szCs w:val="56"/>
+    </w:rPr>
+  </w:style>
 </w:styles>
 </file>
</xml_diff>